<commit_message>
hazik oldal teljesen responsive
</commit_message>
<xml_diff>
--- a/dokumentáció/Felhasználói dokumentáció.docx
+++ b/dokumentáció/Felhasználói dokumentáció.docx
@@ -7,13 +7,22 @@
         <w:pStyle w:val="Cmsor2"/>
       </w:pPr>
       <w:bookmarkStart w:id="0" w:name="_Toc193732807"/>
+      <w:bookmarkStart w:id="1" w:name="_Toc193747034"/>
       <w:r>
         <w:t>Páholy felhasználó dokumentáció</w:t>
       </w:r>
       <w:bookmarkEnd w:id="0"/>
+      <w:bookmarkEnd w:id="1"/>
     </w:p>
     <w:sdt>
       <w:sdtPr>
+        <w:rPr>
+          <w:rFonts w:ascii="Times New Roman" w:eastAsiaTheme="minorHAnsi" w:hAnsi="Times New Roman" w:cstheme="minorBidi"/>
+          <w:color w:val="auto"/>
+          <w:sz w:val="24"/>
+          <w:szCs w:val="22"/>
+          <w:lang w:eastAsia="en-US"/>
+        </w:rPr>
         <w:id w:val="-313101803"/>
         <w:docPartObj>
           <w:docPartGallery w:val="Table of Contents"/>
@@ -22,13 +31,8 @@
       </w:sdtPr>
       <w:sdtEndPr>
         <w:rPr>
-          <w:rFonts w:ascii="Times New Roman" w:eastAsiaTheme="minorHAnsi" w:hAnsi="Times New Roman" w:cstheme="minorBidi"/>
           <w:b/>
           <w:bCs/>
-          <w:color w:val="auto"/>
-          <w:sz w:val="24"/>
-          <w:szCs w:val="22"/>
-          <w:lang w:eastAsia="en-US"/>
         </w:rPr>
       </w:sdtEndPr>
       <w:sdtContent>
@@ -47,7 +51,10 @@
               <w:tab w:val="right" w:leader="dot" w:pos="9062"/>
             </w:tabs>
             <w:rPr>
+              <w:rFonts w:asciiTheme="minorHAnsi" w:eastAsiaTheme="minorEastAsia" w:hAnsiTheme="minorHAnsi"/>
               <w:noProof/>
+              <w:sz w:val="22"/>
+              <w:lang w:eastAsia="hu-HU"/>
             </w:rPr>
           </w:pPr>
           <w:r>
@@ -59,24 +66,13 @@
           <w:r>
             <w:fldChar w:fldCharType="separate"/>
           </w:r>
-        </w:p>
-        <w:p>
-          <w:pPr>
-            <w:pStyle w:val="TJ1"/>
-            <w:tabs>
-              <w:tab w:val="right" w:leader="dot" w:pos="9062"/>
-            </w:tabs>
-            <w:rPr>
-              <w:noProof/>
-            </w:rPr>
-          </w:pPr>
-          <w:hyperlink w:anchor="_Toc193732808" w:history="1">
+          <w:hyperlink w:anchor="_Toc193747034" w:history="1">
             <w:r>
               <w:rPr>
                 <w:rStyle w:val="Hiperhivatkozs"/>
                 <w:noProof/>
               </w:rPr>
-              <w:t>Bejelentkező oldal:</w:t>
+              <w:t>Páholy felhasználó dokumentáció</w:t>
             </w:r>
             <w:r>
               <w:rPr>
@@ -97,7 +93,7 @@
                 <w:noProof/>
                 <w:webHidden/>
               </w:rPr>
-              <w:instrText xml:space="preserve"> PAGEREF _Toc193732808 \h </w:instrText>
+              <w:instrText xml:space="preserve"> PAGEREF _Toc193747034 \h </w:instrText>
             </w:r>
             <w:r>
               <w:rPr>
@@ -135,16 +131,19 @@
               <w:tab w:val="right" w:leader="dot" w:pos="9062"/>
             </w:tabs>
             <w:rPr>
+              <w:rFonts w:asciiTheme="minorHAnsi" w:eastAsiaTheme="minorEastAsia" w:hAnsiTheme="minorHAnsi"/>
               <w:noProof/>
+              <w:sz w:val="22"/>
+              <w:lang w:eastAsia="hu-HU"/>
             </w:rPr>
           </w:pPr>
-          <w:hyperlink w:anchor="_Toc193732809" w:history="1">
+          <w:hyperlink w:anchor="_Toc193747035" w:history="1">
             <w:r>
               <w:rPr>
                 <w:rStyle w:val="Hiperhivatkozs"/>
                 <w:noProof/>
               </w:rPr>
-              <w:t>Az oldal alapvető felépítése</w:t>
+              <w:t>Bejelentkező oldal:</w:t>
             </w:r>
             <w:r>
               <w:rPr>
@@ -165,7 +164,7 @@
                 <w:noProof/>
                 <w:webHidden/>
               </w:rPr>
-              <w:instrText xml:space="preserve"> PAGEREF _Toc193732809 \h </w:instrText>
+              <w:instrText xml:space="preserve"> PAGEREF _Toc193747035 \h </w:instrText>
             </w:r>
             <w:r>
               <w:rPr>
@@ -185,7 +184,7 @@
                 <w:noProof/>
                 <w:webHidden/>
               </w:rPr>
-              <w:t>2</w:t>
+              <w:t>1</w:t>
             </w:r>
             <w:r>
               <w:rPr>
@@ -203,25 +202,90 @@
               <w:tab w:val="right" w:leader="dot" w:pos="9062"/>
             </w:tabs>
             <w:rPr>
+              <w:rFonts w:asciiTheme="minorHAnsi" w:eastAsiaTheme="minorEastAsia" w:hAnsiTheme="minorHAnsi"/>
               <w:noProof/>
+              <w:sz w:val="22"/>
+              <w:lang w:eastAsia="hu-HU"/>
             </w:rPr>
           </w:pPr>
-          <w:hyperlink w:anchor="_Toc193732810" w:history="1">
+          <w:hyperlink w:anchor="_Toc193747036" w:history="1">
             <w:r>
               <w:rPr>
                 <w:rStyle w:val="Hiperhivatkozs"/>
                 <w:noProof/>
               </w:rPr>
-              <w:t>Üzenet</w:t>
-            </w:r>
-            <w:bookmarkStart w:id="1" w:name="_GoBack"/>
-            <w:bookmarkEnd w:id="1"/>
+              <w:t>Az oldal alapvető felépítése</w:t>
+            </w:r>
+            <w:r>
+              <w:rPr>
+                <w:noProof/>
+                <w:webHidden/>
+              </w:rPr>
+              <w:tab/>
+            </w:r>
+            <w:r>
+              <w:rPr>
+                <w:noProof/>
+                <w:webHidden/>
+              </w:rPr>
+              <w:fldChar w:fldCharType="begin"/>
+            </w:r>
+            <w:r>
+              <w:rPr>
+                <w:noProof/>
+                <w:webHidden/>
+              </w:rPr>
+              <w:instrText xml:space="preserve"> PAGEREF _Toc193747036 \h </w:instrText>
+            </w:r>
+            <w:r>
+              <w:rPr>
+                <w:noProof/>
+                <w:webHidden/>
+              </w:rPr>
+            </w:r>
+            <w:r>
+              <w:rPr>
+                <w:noProof/>
+                <w:webHidden/>
+              </w:rPr>
+              <w:fldChar w:fldCharType="separate"/>
+            </w:r>
+            <w:r>
+              <w:rPr>
+                <w:noProof/>
+                <w:webHidden/>
+              </w:rPr>
+              <w:t>2</w:t>
+            </w:r>
+            <w:r>
+              <w:rPr>
+                <w:noProof/>
+                <w:webHidden/>
+              </w:rPr>
+              <w:fldChar w:fldCharType="end"/>
+            </w:r>
+          </w:hyperlink>
+        </w:p>
+        <w:p>
+          <w:pPr>
+            <w:pStyle w:val="TJ1"/>
+            <w:tabs>
+              <w:tab w:val="right" w:leader="dot" w:pos="9062"/>
+            </w:tabs>
+            <w:rPr>
+              <w:rFonts w:asciiTheme="minorHAnsi" w:eastAsiaTheme="minorEastAsia" w:hAnsiTheme="minorHAnsi"/>
+              <w:noProof/>
+              <w:sz w:val="22"/>
+              <w:lang w:eastAsia="hu-HU"/>
+            </w:rPr>
+          </w:pPr>
+          <w:hyperlink w:anchor="_Toc193747037" w:history="1">
             <w:r>
               <w:rPr>
                 <w:rStyle w:val="Hiperhivatkozs"/>
                 <w:noProof/>
               </w:rPr>
-              <w:t>ek felület</w:t>
+              <w:t>Üzenetek felület</w:t>
             </w:r>
             <w:r>
               <w:rPr>
@@ -242,7 +306,7 @@
                 <w:noProof/>
                 <w:webHidden/>
               </w:rPr>
-              <w:instrText xml:space="preserve"> PAGEREF _Toc193732810 \h </w:instrText>
+              <w:instrText xml:space="preserve"> PAGEREF _Toc193747037 \h </w:instrText>
             </w:r>
             <w:r>
               <w:rPr>
@@ -262,7 +326,367 @@
                 <w:noProof/>
                 <w:webHidden/>
               </w:rPr>
-              <w:t>2</w:t>
+              <w:t>3</w:t>
+            </w:r>
+            <w:r>
+              <w:rPr>
+                <w:noProof/>
+                <w:webHidden/>
+              </w:rPr>
+              <w:fldChar w:fldCharType="end"/>
+            </w:r>
+          </w:hyperlink>
+        </w:p>
+        <w:p>
+          <w:pPr>
+            <w:pStyle w:val="TJ1"/>
+            <w:tabs>
+              <w:tab w:val="right" w:leader="dot" w:pos="9062"/>
+            </w:tabs>
+            <w:rPr>
+              <w:rFonts w:asciiTheme="minorHAnsi" w:eastAsiaTheme="minorEastAsia" w:hAnsiTheme="minorHAnsi"/>
+              <w:noProof/>
+              <w:sz w:val="22"/>
+              <w:lang w:eastAsia="hu-HU"/>
+            </w:rPr>
+          </w:pPr>
+          <w:hyperlink w:anchor="_Toc193747038" w:history="1">
+            <w:r>
+              <w:rPr>
+                <w:rStyle w:val="Hiperhivatkozs"/>
+                <w:noProof/>
+                <w:lang w:eastAsia="hu-HU"/>
+              </w:rPr>
+              <w:t>Házifeladat felület</w:t>
+            </w:r>
+            <w:r>
+              <w:rPr>
+                <w:noProof/>
+                <w:webHidden/>
+              </w:rPr>
+              <w:tab/>
+            </w:r>
+            <w:r>
+              <w:rPr>
+                <w:noProof/>
+                <w:webHidden/>
+              </w:rPr>
+              <w:fldChar w:fldCharType="begin"/>
+            </w:r>
+            <w:r>
+              <w:rPr>
+                <w:noProof/>
+                <w:webHidden/>
+              </w:rPr>
+              <w:instrText xml:space="preserve"> PAGEREF _Toc193747038 \h </w:instrText>
+            </w:r>
+            <w:r>
+              <w:rPr>
+                <w:noProof/>
+                <w:webHidden/>
+              </w:rPr>
+            </w:r>
+            <w:r>
+              <w:rPr>
+                <w:noProof/>
+                <w:webHidden/>
+              </w:rPr>
+              <w:fldChar w:fldCharType="separate"/>
+            </w:r>
+            <w:r>
+              <w:rPr>
+                <w:noProof/>
+                <w:webHidden/>
+              </w:rPr>
+              <w:t>4</w:t>
+            </w:r>
+            <w:r>
+              <w:rPr>
+                <w:noProof/>
+                <w:webHidden/>
+              </w:rPr>
+              <w:fldChar w:fldCharType="end"/>
+            </w:r>
+          </w:hyperlink>
+        </w:p>
+        <w:p>
+          <w:pPr>
+            <w:pStyle w:val="TJ1"/>
+            <w:tabs>
+              <w:tab w:val="right" w:leader="dot" w:pos="9062"/>
+            </w:tabs>
+            <w:rPr>
+              <w:rFonts w:asciiTheme="minorHAnsi" w:eastAsiaTheme="minorEastAsia" w:hAnsiTheme="minorHAnsi"/>
+              <w:noProof/>
+              <w:sz w:val="22"/>
+              <w:lang w:eastAsia="hu-HU"/>
+            </w:rPr>
+          </w:pPr>
+          <w:hyperlink w:anchor="_Toc193747039" w:history="1">
+            <w:r>
+              <w:rPr>
+                <w:rStyle w:val="Hiperhivatkozs"/>
+                <w:noProof/>
+                <w:lang w:eastAsia="hu-HU"/>
+              </w:rPr>
+              <w:t>Órarend felület</w:t>
+            </w:r>
+            <w:r>
+              <w:rPr>
+                <w:noProof/>
+                <w:webHidden/>
+              </w:rPr>
+              <w:tab/>
+            </w:r>
+            <w:r>
+              <w:rPr>
+                <w:noProof/>
+                <w:webHidden/>
+              </w:rPr>
+              <w:fldChar w:fldCharType="begin"/>
+            </w:r>
+            <w:r>
+              <w:rPr>
+                <w:noProof/>
+                <w:webHidden/>
+              </w:rPr>
+              <w:instrText xml:space="preserve"> PAGEREF _Toc193747039 \h </w:instrText>
+            </w:r>
+            <w:r>
+              <w:rPr>
+                <w:noProof/>
+                <w:webHidden/>
+              </w:rPr>
+            </w:r>
+            <w:r>
+              <w:rPr>
+                <w:noProof/>
+                <w:webHidden/>
+              </w:rPr>
+              <w:fldChar w:fldCharType="separate"/>
+            </w:r>
+            <w:r>
+              <w:rPr>
+                <w:noProof/>
+                <w:webHidden/>
+              </w:rPr>
+              <w:t>7</w:t>
+            </w:r>
+            <w:r>
+              <w:rPr>
+                <w:noProof/>
+                <w:webHidden/>
+              </w:rPr>
+              <w:fldChar w:fldCharType="end"/>
+            </w:r>
+          </w:hyperlink>
+        </w:p>
+        <w:p>
+          <w:pPr>
+            <w:pStyle w:val="TJ1"/>
+            <w:tabs>
+              <w:tab w:val="right" w:leader="dot" w:pos="9062"/>
+            </w:tabs>
+            <w:rPr>
+              <w:rFonts w:asciiTheme="minorHAnsi" w:eastAsiaTheme="minorEastAsia" w:hAnsiTheme="minorHAnsi"/>
+              <w:noProof/>
+              <w:sz w:val="22"/>
+              <w:lang w:eastAsia="hu-HU"/>
+            </w:rPr>
+          </w:pPr>
+          <w:hyperlink w:anchor="_Toc193747040" w:history="1">
+            <w:r>
+              <w:rPr>
+                <w:rStyle w:val="Hiperhivatkozs"/>
+                <w:noProof/>
+                <w:lang w:eastAsia="hu-HU"/>
+              </w:rPr>
+              <w:t>Jegyek feladat</w:t>
+            </w:r>
+            <w:r>
+              <w:rPr>
+                <w:noProof/>
+                <w:webHidden/>
+              </w:rPr>
+              <w:tab/>
+            </w:r>
+            <w:r>
+              <w:rPr>
+                <w:noProof/>
+                <w:webHidden/>
+              </w:rPr>
+              <w:fldChar w:fldCharType="begin"/>
+            </w:r>
+            <w:r>
+              <w:rPr>
+                <w:noProof/>
+                <w:webHidden/>
+              </w:rPr>
+              <w:instrText xml:space="preserve"> PAGEREF _Toc193747040 \h </w:instrText>
+            </w:r>
+            <w:r>
+              <w:rPr>
+                <w:noProof/>
+                <w:webHidden/>
+              </w:rPr>
+            </w:r>
+            <w:r>
+              <w:rPr>
+                <w:noProof/>
+                <w:webHidden/>
+              </w:rPr>
+              <w:fldChar w:fldCharType="separate"/>
+            </w:r>
+            <w:r>
+              <w:rPr>
+                <w:noProof/>
+                <w:webHidden/>
+              </w:rPr>
+              <w:t>7</w:t>
+            </w:r>
+            <w:r>
+              <w:rPr>
+                <w:noProof/>
+                <w:webHidden/>
+              </w:rPr>
+              <w:fldChar w:fldCharType="end"/>
+            </w:r>
+          </w:hyperlink>
+        </w:p>
+        <w:p>
+          <w:pPr>
+            <w:pStyle w:val="TJ1"/>
+            <w:tabs>
+              <w:tab w:val="right" w:leader="dot" w:pos="9062"/>
+            </w:tabs>
+            <w:rPr>
+              <w:rFonts w:asciiTheme="minorHAnsi" w:eastAsiaTheme="minorEastAsia" w:hAnsiTheme="minorHAnsi"/>
+              <w:noProof/>
+              <w:sz w:val="22"/>
+              <w:lang w:eastAsia="hu-HU"/>
+            </w:rPr>
+          </w:pPr>
+          <w:hyperlink w:anchor="_Toc193747041" w:history="1">
+            <w:r>
+              <w:rPr>
+                <w:rStyle w:val="Hiperhivatkozs"/>
+                <w:noProof/>
+                <w:lang w:eastAsia="hu-HU"/>
+              </w:rPr>
+              <w:t>Felhasználók kezelése felület</w:t>
+            </w:r>
+            <w:r>
+              <w:rPr>
+                <w:noProof/>
+                <w:webHidden/>
+              </w:rPr>
+              <w:tab/>
+            </w:r>
+            <w:r>
+              <w:rPr>
+                <w:noProof/>
+                <w:webHidden/>
+              </w:rPr>
+              <w:fldChar w:fldCharType="begin"/>
+            </w:r>
+            <w:r>
+              <w:rPr>
+                <w:noProof/>
+                <w:webHidden/>
+              </w:rPr>
+              <w:instrText xml:space="preserve"> PAGEREF _Toc193747041 \h </w:instrText>
+            </w:r>
+            <w:r>
+              <w:rPr>
+                <w:noProof/>
+                <w:webHidden/>
+              </w:rPr>
+            </w:r>
+            <w:r>
+              <w:rPr>
+                <w:noProof/>
+                <w:webHidden/>
+              </w:rPr>
+              <w:fldChar w:fldCharType="separate"/>
+            </w:r>
+            <w:r>
+              <w:rPr>
+                <w:noProof/>
+                <w:webHidden/>
+              </w:rPr>
+              <w:t>8</w:t>
+            </w:r>
+            <w:r>
+              <w:rPr>
+                <w:noProof/>
+                <w:webHidden/>
+              </w:rPr>
+              <w:fldChar w:fldCharType="end"/>
+            </w:r>
+          </w:hyperlink>
+        </w:p>
+        <w:p>
+          <w:pPr>
+            <w:pStyle w:val="TJ1"/>
+            <w:tabs>
+              <w:tab w:val="right" w:leader="dot" w:pos="9062"/>
+            </w:tabs>
+            <w:rPr>
+              <w:rFonts w:asciiTheme="minorHAnsi" w:eastAsiaTheme="minorEastAsia" w:hAnsiTheme="minorHAnsi"/>
+              <w:noProof/>
+              <w:sz w:val="22"/>
+              <w:lang w:eastAsia="hu-HU"/>
+            </w:rPr>
+          </w:pPr>
+          <w:hyperlink w:anchor="_Toc193747042" w:history="1">
+            <w:r>
+              <w:rPr>
+                <w:rStyle w:val="Hiperhivatkozs"/>
+                <w:noProof/>
+                <w:lang w:eastAsia="hu-HU"/>
+              </w:rPr>
+              <w:t>Csoportok kezelése felület</w:t>
+            </w:r>
+            <w:r>
+              <w:rPr>
+                <w:noProof/>
+                <w:webHidden/>
+              </w:rPr>
+              <w:tab/>
+            </w:r>
+            <w:r>
+              <w:rPr>
+                <w:noProof/>
+                <w:webHidden/>
+              </w:rPr>
+              <w:fldChar w:fldCharType="begin"/>
+            </w:r>
+            <w:r>
+              <w:rPr>
+                <w:noProof/>
+                <w:webHidden/>
+              </w:rPr>
+              <w:instrText xml:space="preserve"> PAGEREF _Toc193747042 \h </w:instrText>
+            </w:r>
+            <w:r>
+              <w:rPr>
+                <w:noProof/>
+                <w:webHidden/>
+              </w:rPr>
+            </w:r>
+            <w:r>
+              <w:rPr>
+                <w:noProof/>
+                <w:webHidden/>
+              </w:rPr>
+              <w:fldChar w:fldCharType="separate"/>
+            </w:r>
+            <w:r>
+              <w:rPr>
+                <w:noProof/>
+                <w:webHidden/>
+              </w:rPr>
+              <w:t>9</w:t>
             </w:r>
             <w:r>
               <w:rPr>
@@ -289,7 +713,7 @@
       <w:pPr>
         <w:pStyle w:val="Cmsor1"/>
       </w:pPr>
-      <w:bookmarkStart w:id="2" w:name="_Toc193732808"/>
+      <w:bookmarkStart w:id="2" w:name="_Toc193747035"/>
       <w:r>
         <w:t>Bejelentkező oldal:</w:t>
       </w:r>
@@ -302,8 +726,12 @@
         <w:ind w:firstLine="708"/>
       </w:pPr>
       <w:r>
+        <w:rPr>
+          <w:noProof/>
+          <w:lang w:eastAsia="hu-HU"/>
+        </w:rPr>
         <w:drawing>
-          <wp:anchor distT="0" distB="0" distL="114300" distR="114300" simplePos="0" relativeHeight="251658240" behindDoc="0" locked="0" layoutInCell="1" allowOverlap="1" wp14:anchorId="7146F2BB" wp14:editId="49DAF289">
+          <wp:anchor distT="0" distB="0" distL="114300" distR="114300" simplePos="0" relativeHeight="251658240" behindDoc="0" locked="0" layoutInCell="1" allowOverlap="1" wp14:anchorId="00D448D4" wp14:editId="6AFA8B6F">
             <wp:simplePos x="0" y="0"/>
             <wp:positionH relativeFrom="column">
               <wp:posOffset>61595</wp:posOffset>
@@ -326,7 +754,7 @@
                     <pic:cNvPicPr/>
                   </pic:nvPicPr>
                   <pic:blipFill>
-                    <a:blip r:embed="rId4" cstate="print">
+                    <a:blip r:embed="rId5" cstate="print">
                       <a:extLst>
                         <a:ext uri="{28A0092B-C50C-407E-A947-70E740481C1C}">
                           <a14:useLocalDpi xmlns:a14="http://schemas.microsoft.com/office/drawing/2010/main" val="0"/>
@@ -369,16 +797,21 @@
       <w:pPr>
         <w:ind w:firstLine="708"/>
       </w:pPr>
-      <w:r>
+      <w:bookmarkStart w:id="3" w:name="_GoBack"/>
+      <w:r>
+        <w:rPr>
+          <w:noProof/>
+          <w:lang w:eastAsia="hu-HU"/>
+        </w:rPr>
         <w:lastRenderedPageBreak/>
         <w:drawing>
-          <wp:anchor distT="0" distB="0" distL="114300" distR="114300" simplePos="0" relativeHeight="251659264" behindDoc="0" locked="0" layoutInCell="1" allowOverlap="1" wp14:anchorId="3269D6B7" wp14:editId="215F072B">
+          <wp:anchor distT="0" distB="0" distL="114300" distR="114300" simplePos="0" relativeHeight="251659264" behindDoc="0" locked="0" layoutInCell="1" allowOverlap="1" wp14:anchorId="28C417CA" wp14:editId="05D16625">
             <wp:simplePos x="0" y="0"/>
             <wp:positionH relativeFrom="column">
-              <wp:posOffset>-55245</wp:posOffset>
+              <wp:posOffset>1644650</wp:posOffset>
             </wp:positionH>
             <wp:positionV relativeFrom="paragraph">
-              <wp:posOffset>3945255</wp:posOffset>
+              <wp:posOffset>0</wp:posOffset>
             </wp:positionV>
             <wp:extent cx="4292600" cy="2050415"/>
             <wp:effectExtent l="0" t="0" r="0" b="6985"/>
@@ -403,7 +836,7 @@
                     <pic:cNvPicPr/>
                   </pic:nvPicPr>
                   <pic:blipFill>
-                    <a:blip r:embed="rId5" cstate="print">
+                    <a:blip r:embed="rId6" cstate="print">
                       <a:extLst>
                         <a:ext uri="{28A0092B-C50C-407E-A947-70E740481C1C}">
                           <a14:useLocalDpi xmlns:a14="http://schemas.microsoft.com/office/drawing/2010/main" val="0"/>
@@ -435,6 +868,7 @@
           </wp:anchor>
         </w:drawing>
       </w:r>
+      <w:bookmarkEnd w:id="3"/>
       <w:r>
         <w:t xml:space="preserve">Abban az </w:t>
       </w:r>
@@ -486,92 +920,34 @@
       <w:pPr>
         <w:pStyle w:val="Cmsor1"/>
       </w:pPr>
-      <w:bookmarkStart w:id="3" w:name="_Toc193732809"/>
+      <w:bookmarkStart w:id="4" w:name="_Toc193747036"/>
       <w:r>
         <w:t>Az oldal alapvető felépítése</w:t>
       </w:r>
-      <w:bookmarkEnd w:id="3"/>
+      <w:bookmarkEnd w:id="4"/>
     </w:p>
     <w:p>
       <w:pPr>
         <w:ind w:firstLine="708"/>
       </w:pPr>
       <w:r>
+        <w:rPr>
+          <w:noProof/>
+          <w:lang w:eastAsia="hu-HU"/>
+        </w:rPr>
         <w:drawing>
-          <wp:anchor distT="0" distB="0" distL="114300" distR="114300" simplePos="0" relativeHeight="251667456" behindDoc="0" locked="0" layoutInCell="1" allowOverlap="1" wp14:anchorId="19F1771F" wp14:editId="5F73A5CB">
+          <wp:anchor distT="0" distB="0" distL="114300" distR="114300" simplePos="0" relativeHeight="251667456" behindDoc="0" locked="0" layoutInCell="1" allowOverlap="1" wp14:anchorId="4D48510A" wp14:editId="6A59BDEE">
             <wp:simplePos x="0" y="0"/>
             <wp:positionH relativeFrom="column">
-              <wp:posOffset>-46355</wp:posOffset>
+              <wp:posOffset>537</wp:posOffset>
             </wp:positionH>
             <wp:positionV relativeFrom="paragraph">
-              <wp:posOffset>1424940</wp:posOffset>
+              <wp:posOffset>862232</wp:posOffset>
             </wp:positionV>
             <wp:extent cx="5760720" cy="504190"/>
             <wp:effectExtent l="0" t="0" r="0" b="0"/>
             <wp:wrapSquare wrapText="bothSides"/>
             <wp:docPr id="12" name="Kép 12"/>
-            <wp:cNvGraphicFramePr>
-              <a:graphicFrameLocks xmlns:a="http://schemas.openxmlformats.org/drawingml/2006/main" noChangeAspect="1"/>
-            </wp:cNvGraphicFramePr>
-            <a:graphic xmlns:a="http://schemas.openxmlformats.org/drawingml/2006/main">
-              <a:graphicData uri="http://schemas.openxmlformats.org/drawingml/2006/picture">
-                <pic:pic xmlns:pic="http://schemas.openxmlformats.org/drawingml/2006/picture">
-                  <pic:nvPicPr>
-                    <pic:cNvPr id="1" name=""/>
-                    <pic:cNvPicPr/>
-                  </pic:nvPicPr>
-                  <pic:blipFill>
-                    <a:blip r:embed="rId6" cstate="print">
-                      <a:extLst>
-                        <a:ext uri="{28A0092B-C50C-407E-A947-70E740481C1C}">
-                          <a14:useLocalDpi xmlns:a14="http://schemas.microsoft.com/office/drawing/2010/main" val="0"/>
-                        </a:ext>
-                      </a:extLst>
-                    </a:blip>
-                    <a:stretch>
-                      <a:fillRect/>
-                    </a:stretch>
-                  </pic:blipFill>
-                  <pic:spPr>
-                    <a:xfrm>
-                      <a:off x="0" y="0"/>
-                      <a:ext cx="5760720" cy="504190"/>
-                    </a:xfrm>
-                    <a:prstGeom prst="rect">
-                      <a:avLst/>
-                    </a:prstGeom>
-                  </pic:spPr>
-                </pic:pic>
-              </a:graphicData>
-            </a:graphic>
-          </wp:anchor>
-        </w:drawing>
-      </w:r>
-      <w:r>
-        <w:t xml:space="preserve">A Páholy rendszere intuitív és letisztult. Az oldalon fejlécként minden időben látható egy menü mely tartalmazza a gombokat az oldalak közötti </w:t>
-      </w:r>
-      <w:proofErr w:type="gramStart"/>
-      <w:r>
-        <w:t>navigációhoz</w:t>
-      </w:r>
-      <w:proofErr w:type="gramEnd"/>
-      <w:r>
-        <w:t xml:space="preserve">. </w:t>
-      </w:r>
-      <w:r>
-        <w:drawing>
-          <wp:anchor distT="0" distB="0" distL="114300" distR="114300" simplePos="0" relativeHeight="251666432" behindDoc="0" locked="0" layoutInCell="1" allowOverlap="1" wp14:anchorId="33BEFB20" wp14:editId="40B4CBB3">
-            <wp:simplePos x="0" y="0"/>
-            <wp:positionH relativeFrom="column">
-              <wp:posOffset>-635</wp:posOffset>
-            </wp:positionH>
-            <wp:positionV relativeFrom="paragraph">
-              <wp:posOffset>378460</wp:posOffset>
-            </wp:positionV>
-            <wp:extent cx="5760720" cy="218440"/>
-            <wp:effectExtent l="0" t="0" r="0" b="0"/>
-            <wp:wrapSquare wrapText="bothSides"/>
-            <wp:docPr id="11" name="Kép 11"/>
             <wp:cNvGraphicFramePr>
               <a:graphicFrameLocks xmlns:a="http://schemas.openxmlformats.org/drawingml/2006/main" noChangeAspect="1"/>
             </wp:cNvGraphicFramePr>
@@ -597,7 +973,7 @@
                   <pic:spPr>
                     <a:xfrm>
                       <a:off x="0" y="0"/>
-                      <a:ext cx="5760720" cy="218440"/>
+                      <a:ext cx="5760720" cy="504190"/>
                     </a:xfrm>
                     <a:prstGeom prst="rect">
                       <a:avLst/>
@@ -610,57 +986,34 @@
         </w:drawing>
       </w:r>
       <w:r>
-        <w:t xml:space="preserve"> Itt felhasználó 5 oldal között tud váltani. A menü jobb szélén egy kilépés gomb található, mellet</w:t>
-      </w:r>
-      <w:r>
-        <w:t>t</w:t>
-      </w:r>
-      <w:r>
-        <w:t xml:space="preserve">e pedig egy visszaszámláló </w:t>
-      </w:r>
-      <w:r>
-        <w:t xml:space="preserve">mely lejárta után a felhasználó </w:t>
+        <w:t xml:space="preserve">A Páholy rendszere intuitív és letisztult. Az oldalon fejlécként minden időben látható egy menü mely tartalmazza a gombokat az oldalak közötti </w:t>
       </w:r>
       <w:proofErr w:type="gramStart"/>
       <w:r>
-        <w:t>automatikusan</w:t>
+        <w:t>navigációhoz</w:t>
       </w:r>
       <w:proofErr w:type="gramEnd"/>
       <w:r>
-        <w:t xml:space="preserve"> kijelentkezik, ezzel elkerülve az illetéktelen hozzáféréseket a számítógép/mobileszköz őrizetlenül hagyása esetére való tekintettel. </w:t>
-      </w:r>
-    </w:p>
-    <w:p>
-      <w:pPr>
-        <w:ind w:firstLine="708"/>
-        <w:jc w:val="left"/>
-      </w:pPr>
-      <w:r>
-        <w:t xml:space="preserve">A menü eltér a gondviselő típusú felhasználók esetében. Itt egy leugró menüben tudnak váltani a hozzájuk tartozó tanulók között. Ennek jelentősége az órarend, a házifeladatok, az osztályzatok és a hiányzások megtekintésekor van. Az üzenetek oldalon nem történik változás a váltáskor. </w:t>
-      </w:r>
-    </w:p>
-    <w:p>
-      <w:pPr>
-        <w:ind w:firstLine="708"/>
-        <w:jc w:val="left"/>
-      </w:pPr>
-      <w:r>
-        <w:t xml:space="preserve">Rendszergazda típusú felhasználók számár a 2 különleges oldal is rendelkezésükre áll a menüben. </w:t>
-      </w:r>
-      <w:r>
+        <w:t xml:space="preserve">. </w:t>
+      </w:r>
+      <w:r>
+        <w:rPr>
+          <w:noProof/>
+          <w:lang w:eastAsia="hu-HU"/>
+        </w:rPr>
         <w:drawing>
-          <wp:anchor distT="0" distB="0" distL="114300" distR="114300" simplePos="0" relativeHeight="251668480" behindDoc="0" locked="0" layoutInCell="1" allowOverlap="1">
+          <wp:anchor distT="0" distB="0" distL="114300" distR="114300" simplePos="0" relativeHeight="251666432" behindDoc="0" locked="0" layoutInCell="1" allowOverlap="1" wp14:anchorId="0FD83060" wp14:editId="73C48F57">
             <wp:simplePos x="0" y="0"/>
             <wp:positionH relativeFrom="column">
               <wp:posOffset>-635</wp:posOffset>
             </wp:positionH>
             <wp:positionV relativeFrom="paragraph">
-              <wp:posOffset>379730</wp:posOffset>
+              <wp:posOffset>378460</wp:posOffset>
             </wp:positionV>
-            <wp:extent cx="5760720" cy="294640"/>
+            <wp:extent cx="5760720" cy="218440"/>
             <wp:effectExtent l="0" t="0" r="0" b="0"/>
             <wp:wrapSquare wrapText="bothSides"/>
-            <wp:docPr id="13" name="Kép 13"/>
+            <wp:docPr id="11" name="Kép 11"/>
             <wp:cNvGraphicFramePr>
               <a:graphicFrameLocks xmlns:a="http://schemas.openxmlformats.org/drawingml/2006/main" noChangeAspect="1"/>
             </wp:cNvGraphicFramePr>
@@ -686,6 +1039,99 @@
                   <pic:spPr>
                     <a:xfrm>
                       <a:off x="0" y="0"/>
+                      <a:ext cx="5760720" cy="218440"/>
+                    </a:xfrm>
+                    <a:prstGeom prst="rect">
+                      <a:avLst/>
+                    </a:prstGeom>
+                  </pic:spPr>
+                </pic:pic>
+              </a:graphicData>
+            </a:graphic>
+          </wp:anchor>
+        </w:drawing>
+      </w:r>
+      <w:r>
+        <w:t xml:space="preserve"> Itt felhasználó 5 oldal között tud váltani. A menü jobb szélén egy kilépés gomb található, mellet</w:t>
+      </w:r>
+      <w:r>
+        <w:t>t</w:t>
+      </w:r>
+      <w:r>
+        <w:t xml:space="preserve">e pedig egy visszaszámláló </w:t>
+      </w:r>
+      <w:r>
+        <w:t xml:space="preserve">mely lejárta után a felhasználó </w:t>
+      </w:r>
+      <w:proofErr w:type="gramStart"/>
+      <w:r>
+        <w:t>automatikusan</w:t>
+      </w:r>
+      <w:proofErr w:type="gramEnd"/>
+      <w:r>
+        <w:t xml:space="preserve"> kijelentkezik, ezzel elkerülve az illetéktelen hozzáféréseket a számítógép/mobileszköz őrizetlenül hagyása esetére való tekintettel. </w:t>
+      </w:r>
+    </w:p>
+    <w:p>
+      <w:pPr>
+        <w:ind w:firstLine="708"/>
+        <w:jc w:val="left"/>
+      </w:pPr>
+      <w:r>
+        <w:t xml:space="preserve">A menü eltér a gondviselő típusú felhasználók esetében. Itt egy leugró menüben tudnak váltani a hozzájuk tartozó tanulók között. Ennek jelentősége az órarend, a házifeladatok, az osztályzatok és a hiányzások megtekintésekor van. Az üzenetek oldalon nem történik változás a váltáskor. </w:t>
+      </w:r>
+    </w:p>
+    <w:p>
+      <w:pPr>
+        <w:ind w:firstLine="708"/>
+        <w:jc w:val="left"/>
+      </w:pPr>
+      <w:r>
+        <w:t xml:space="preserve">Rendszergazda típusú felhasználók számár a 2 különleges oldal is rendelkezésükre áll a menüben. </w:t>
+      </w:r>
+      <w:r>
+        <w:rPr>
+          <w:noProof/>
+          <w:lang w:eastAsia="hu-HU"/>
+        </w:rPr>
+        <w:drawing>
+          <wp:anchor distT="0" distB="0" distL="114300" distR="114300" simplePos="0" relativeHeight="251668480" behindDoc="0" locked="0" layoutInCell="1" allowOverlap="1" wp14:anchorId="56BBECD9" wp14:editId="027A1E92">
+            <wp:simplePos x="0" y="0"/>
+            <wp:positionH relativeFrom="column">
+              <wp:posOffset>-635</wp:posOffset>
+            </wp:positionH>
+            <wp:positionV relativeFrom="paragraph">
+              <wp:posOffset>379730</wp:posOffset>
+            </wp:positionV>
+            <wp:extent cx="5760720" cy="294640"/>
+            <wp:effectExtent l="0" t="0" r="0" b="0"/>
+            <wp:wrapSquare wrapText="bothSides"/>
+            <wp:docPr id="13" name="Kép 13"/>
+            <wp:cNvGraphicFramePr>
+              <a:graphicFrameLocks xmlns:a="http://schemas.openxmlformats.org/drawingml/2006/main" noChangeAspect="1"/>
+            </wp:cNvGraphicFramePr>
+            <a:graphic xmlns:a="http://schemas.openxmlformats.org/drawingml/2006/main">
+              <a:graphicData uri="http://schemas.openxmlformats.org/drawingml/2006/picture">
+                <pic:pic xmlns:pic="http://schemas.openxmlformats.org/drawingml/2006/picture">
+                  <pic:nvPicPr>
+                    <pic:cNvPr id="1" name=""/>
+                    <pic:cNvPicPr/>
+                  </pic:nvPicPr>
+                  <pic:blipFill>
+                    <a:blip r:embed="rId9" cstate="print">
+                      <a:extLst>
+                        <a:ext uri="{28A0092B-C50C-407E-A947-70E740481C1C}">
+                          <a14:useLocalDpi xmlns:a14="http://schemas.microsoft.com/office/drawing/2010/main" val="0"/>
+                        </a:ext>
+                      </a:extLst>
+                    </a:blip>
+                    <a:stretch>
+                      <a:fillRect/>
+                    </a:stretch>
+                  </pic:blipFill>
+                  <pic:spPr>
+                    <a:xfrm>
+                      <a:off x="0" y="0"/>
                       <a:ext cx="5760720" cy="294640"/>
                     </a:xfrm>
                     <a:prstGeom prst="rect">
@@ -719,8 +1165,12 @@
         <w:t xml:space="preserve"> írt év és a Páholy név</w:t>
       </w:r>
       <w:r>
+        <w:rPr>
+          <w:noProof/>
+          <w:lang w:eastAsia="hu-HU"/>
+        </w:rPr>
         <w:drawing>
-          <wp:inline distT="0" distB="0" distL="0" distR="0" wp14:anchorId="33E08728" wp14:editId="1E6DD78E">
+          <wp:inline distT="0" distB="0" distL="0" distR="0" wp14:anchorId="21F3836F" wp14:editId="1605FC3E">
             <wp:extent cx="5760720" cy="243840"/>
             <wp:effectExtent l="0" t="0" r="0" b="3810"/>
             <wp:docPr id="14" name="Kép 14"/>
@@ -735,7 +1185,7 @@
                     <pic:cNvPicPr/>
                   </pic:nvPicPr>
                   <pic:blipFill>
-                    <a:blip r:embed="rId9"/>
+                    <a:blip r:embed="rId10"/>
                     <a:stretch>
                       <a:fillRect/>
                     </a:stretch>
@@ -770,14 +1220,14 @@
       <w:pPr>
         <w:pStyle w:val="Cmsor1"/>
       </w:pPr>
-      <w:bookmarkStart w:id="4" w:name="_Toc193732810"/>
+      <w:bookmarkStart w:id="5" w:name="_Toc193747037"/>
       <w:r>
         <w:t xml:space="preserve">Üzenetek </w:t>
       </w:r>
       <w:r>
         <w:t>felület</w:t>
       </w:r>
-      <w:bookmarkEnd w:id="4"/>
+      <w:bookmarkEnd w:id="5"/>
     </w:p>
     <w:p>
       <w:pPr>
@@ -793,7 +1243,7 @@
           <w:lang w:eastAsia="hu-HU"/>
         </w:rPr>
         <w:drawing>
-          <wp:anchor distT="0" distB="0" distL="114300" distR="114300" simplePos="0" relativeHeight="251663360" behindDoc="0" locked="0" layoutInCell="1" allowOverlap="1" wp14:anchorId="3B655965" wp14:editId="3A234EC2">
+          <wp:anchor distT="0" distB="0" distL="114300" distR="114300" simplePos="0" relativeHeight="251663360" behindDoc="0" locked="0" layoutInCell="1" allowOverlap="1" wp14:anchorId="7EAA8281" wp14:editId="6E5D809A">
             <wp:simplePos x="0" y="0"/>
             <wp:positionH relativeFrom="column">
               <wp:posOffset>3177177</wp:posOffset>
@@ -816,7 +1266,7 @@
                     <pic:cNvPicPr/>
                   </pic:nvPicPr>
                   <pic:blipFill>
-                    <a:blip r:embed="rId10">
+                    <a:blip r:embed="rId11">
                       <a:extLst>
                         <a:ext uri="{28A0092B-C50C-407E-A947-70E740481C1C}">
                           <a14:useLocalDpi xmlns:a14="http://schemas.microsoft.com/office/drawing/2010/main" val="0"/>
@@ -849,8 +1299,12 @@
         </w:drawing>
       </w:r>
       <w:r>
+        <w:rPr>
+          <w:noProof/>
+          <w:lang w:eastAsia="hu-HU"/>
+        </w:rPr>
         <w:drawing>
-          <wp:anchor distT="0" distB="0" distL="114300" distR="114300" simplePos="0" relativeHeight="251662336" behindDoc="0" locked="0" layoutInCell="1" allowOverlap="1" wp14:anchorId="338F5382" wp14:editId="1C838044">
+          <wp:anchor distT="0" distB="0" distL="114300" distR="114300" simplePos="0" relativeHeight="251662336" behindDoc="0" locked="0" layoutInCell="1" allowOverlap="1" wp14:anchorId="141B89F6" wp14:editId="7F885923">
             <wp:simplePos x="0" y="0"/>
             <wp:positionH relativeFrom="column">
               <wp:posOffset>57785</wp:posOffset>
@@ -873,7 +1327,7 @@
                     <pic:cNvPicPr/>
                   </pic:nvPicPr>
                   <pic:blipFill>
-                    <a:blip r:embed="rId11" cstate="print">
+                    <a:blip r:embed="rId12" cstate="print">
                       <a:extLst>
                         <a:ext uri="{28A0092B-C50C-407E-A947-70E740481C1C}">
                           <a14:useLocalDpi xmlns:a14="http://schemas.microsoft.com/office/drawing/2010/main" val="0"/>
@@ -906,8 +1360,12 @@
         </w:drawing>
       </w:r>
       <w:r>
+        <w:rPr>
+          <w:noProof/>
+          <w:lang w:eastAsia="hu-HU"/>
+        </w:rPr>
         <w:drawing>
-          <wp:anchor distT="0" distB="0" distL="114300" distR="114300" simplePos="0" relativeHeight="251664384" behindDoc="0" locked="0" layoutInCell="1" allowOverlap="1" wp14:anchorId="768196A8" wp14:editId="647D9BDF">
+          <wp:anchor distT="0" distB="0" distL="114300" distR="114300" simplePos="0" relativeHeight="251664384" behindDoc="0" locked="0" layoutInCell="1" allowOverlap="1" wp14:anchorId="2CD08B74" wp14:editId="57829ECE">
             <wp:simplePos x="0" y="0"/>
             <wp:positionH relativeFrom="column">
               <wp:posOffset>73660</wp:posOffset>
@@ -930,7 +1388,7 @@
                     <pic:cNvPicPr/>
                   </pic:nvPicPr>
                   <pic:blipFill>
-                    <a:blip r:embed="rId12" cstate="print">
+                    <a:blip r:embed="rId13" cstate="print">
                       <a:extLst>
                         <a:ext uri="{28A0092B-C50C-407E-A947-70E740481C1C}">
                           <a14:useLocalDpi xmlns:a14="http://schemas.microsoft.com/office/drawing/2010/main" val="0"/>
@@ -963,8 +1421,12 @@
         </w:drawing>
       </w:r>
       <w:r>
+        <w:rPr>
+          <w:noProof/>
+          <w:lang w:eastAsia="hu-HU"/>
+        </w:rPr>
         <w:drawing>
-          <wp:anchor distT="0" distB="0" distL="114300" distR="114300" simplePos="0" relativeHeight="251661312" behindDoc="0" locked="0" layoutInCell="1" allowOverlap="1" wp14:anchorId="41D1A921" wp14:editId="23523F24">
+          <wp:anchor distT="0" distB="0" distL="114300" distR="114300" simplePos="0" relativeHeight="251661312" behindDoc="0" locked="0" layoutInCell="1" allowOverlap="1" wp14:anchorId="4913317B" wp14:editId="005E2410">
             <wp:simplePos x="0" y="0"/>
             <wp:positionH relativeFrom="column">
               <wp:posOffset>71392</wp:posOffset>
@@ -987,7 +1449,7 @@
                     <pic:cNvPicPr/>
                   </pic:nvPicPr>
                   <pic:blipFill>
-                    <a:blip r:embed="rId13" cstate="print">
+                    <a:blip r:embed="rId14" cstate="print">
                       <a:extLst>
                         <a:ext uri="{28A0092B-C50C-407E-A947-70E740481C1C}">
                           <a14:useLocalDpi xmlns:a14="http://schemas.microsoft.com/office/drawing/2010/main" val="0"/>
@@ -1149,10 +1611,10 @@
           <w:lang w:eastAsia="hu-HU"/>
         </w:rPr>
         <w:drawing>
-          <wp:anchor distT="0" distB="0" distL="114300" distR="114300" simplePos="0" relativeHeight="251665408" behindDoc="0" locked="0" layoutInCell="1" allowOverlap="1" wp14:anchorId="73084A60" wp14:editId="201A4D2C">
+          <wp:anchor distT="0" distB="0" distL="114300" distR="114300" simplePos="0" relativeHeight="251665408" behindDoc="0" locked="0" layoutInCell="1" allowOverlap="1" wp14:anchorId="369A2E43" wp14:editId="53ED9FE0">
             <wp:simplePos x="0" y="0"/>
             <wp:positionH relativeFrom="column">
-              <wp:posOffset>-137795</wp:posOffset>
+              <wp:posOffset>-33886</wp:posOffset>
             </wp:positionH>
             <wp:positionV relativeFrom="paragraph">
               <wp:posOffset>256540</wp:posOffset>
@@ -1172,7 +1634,7 @@
                     <pic:cNvPicPr/>
                   </pic:nvPicPr>
                   <pic:blipFill>
-                    <a:blip r:embed="rId14" cstate="print">
+                    <a:blip r:embed="rId15" cstate="print">
                       <a:extLst>
                         <a:ext uri="{28A0092B-C50C-407E-A947-70E740481C1C}">
                           <a14:useLocalDpi xmlns:a14="http://schemas.microsoft.com/office/drawing/2010/main" val="0"/>
@@ -1258,8 +1720,2029 @@
           <w:lang w:eastAsia="hu-HU"/>
         </w:rPr>
       </w:pPr>
-    </w:p>
-    <w:p/>
+      <w:bookmarkStart w:id="6" w:name="_Toc193747038"/>
+      <w:r>
+        <w:rPr>
+          <w:noProof/>
+          <w:lang w:eastAsia="hu-HU"/>
+        </w:rPr>
+        <w:t>Házifeladat felület</w:t>
+      </w:r>
+      <w:bookmarkEnd w:id="6"/>
+      <w:r>
+        <w:rPr>
+          <w:noProof/>
+          <w:lang w:eastAsia="hu-HU"/>
+        </w:rPr>
+        <w:br/>
+      </w:r>
+    </w:p>
+    <w:p>
+      <w:pPr>
+        <w:rPr>
+          <w:noProof/>
+          <w:lang w:eastAsia="hu-HU"/>
+        </w:rPr>
+      </w:pPr>
+      <w:r>
+        <w:rPr>
+          <w:noProof/>
+          <w:lang w:eastAsia="hu-HU"/>
+        </w:rPr>
+        <w:drawing>
+          <wp:anchor distT="0" distB="0" distL="114300" distR="114300" simplePos="0" relativeHeight="251669504" behindDoc="0" locked="0" layoutInCell="1" allowOverlap="1" wp14:anchorId="5E1B2CF0" wp14:editId="5397E7DA">
+            <wp:simplePos x="0" y="0"/>
+            <wp:positionH relativeFrom="column">
+              <wp:posOffset>139700</wp:posOffset>
+            </wp:positionH>
+            <wp:positionV relativeFrom="paragraph">
+              <wp:posOffset>283845</wp:posOffset>
+            </wp:positionV>
+            <wp:extent cx="4462780" cy="2400300"/>
+            <wp:effectExtent l="0" t="0" r="0" b="0"/>
+            <wp:wrapSquare wrapText="bothSides"/>
+            <wp:docPr id="15" name="Kép 15"/>
+            <wp:cNvGraphicFramePr>
+              <a:graphicFrameLocks xmlns:a="http://schemas.openxmlformats.org/drawingml/2006/main" noChangeAspect="1"/>
+            </wp:cNvGraphicFramePr>
+            <a:graphic xmlns:a="http://schemas.openxmlformats.org/drawingml/2006/main">
+              <a:graphicData uri="http://schemas.openxmlformats.org/drawingml/2006/picture">
+                <pic:pic xmlns:pic="http://schemas.openxmlformats.org/drawingml/2006/picture">
+                  <pic:nvPicPr>
+                    <pic:cNvPr id="1" name=""/>
+                    <pic:cNvPicPr/>
+                  </pic:nvPicPr>
+                  <pic:blipFill>
+                    <a:blip r:embed="rId16" cstate="print">
+                      <a:extLst>
+                        <a:ext uri="{28A0092B-C50C-407E-A947-70E740481C1C}">
+                          <a14:useLocalDpi xmlns:a14="http://schemas.microsoft.com/office/drawing/2010/main" val="0"/>
+                        </a:ext>
+                      </a:extLst>
+                    </a:blip>
+                    <a:stretch>
+                      <a:fillRect/>
+                    </a:stretch>
+                  </pic:blipFill>
+                  <pic:spPr>
+                    <a:xfrm>
+                      <a:off x="0" y="0"/>
+                      <a:ext cx="4462780" cy="2400300"/>
+                    </a:xfrm>
+                    <a:prstGeom prst="rect">
+                      <a:avLst/>
+                    </a:prstGeom>
+                  </pic:spPr>
+                </pic:pic>
+              </a:graphicData>
+            </a:graphic>
+            <wp14:sizeRelH relativeFrom="margin">
+              <wp14:pctWidth>0</wp14:pctWidth>
+            </wp14:sizeRelH>
+            <wp14:sizeRelV relativeFrom="margin">
+              <wp14:pctHeight>0</wp14:pctHeight>
+            </wp14:sizeRelV>
+          </wp:anchor>
+        </w:drawing>
+      </w:r>
+      <w:r>
+        <w:tab/>
+        <w:t>A házifeladat a tanár oldalról a képen látható.</w:t>
+      </w:r>
+      <w:r>
+        <w:rPr>
+          <w:noProof/>
+          <w:lang w:eastAsia="hu-HU"/>
+        </w:rPr>
+        <w:t xml:space="preserve"> </w:t>
+      </w:r>
+      <w:r>
+        <w:rPr>
+          <w:noProof/>
+          <w:lang w:eastAsia="hu-HU"/>
+        </w:rPr>
+        <w:t>Egy táblazatba mutatja az éppen bejelentkezettett felhasználó által kiküldött házifeladatokat. Minden házifeladatnál kiirja annak a határidejét, feltöltési idejét, rövidített leírását illetve a vele kapocslatos interakciókat. A „Válaszok megtekintése” feliratú gombra kattintva egy felugró ablakban tekinthető meg az adott feladat részletes leírása</w:t>
+      </w:r>
+      <w:r>
+        <w:rPr>
+          <w:noProof/>
+          <w:lang w:eastAsia="hu-HU"/>
+        </w:rPr>
+        <w:t>, mellékelt fájljai</w:t>
+      </w:r>
+      <w:r>
+        <w:rPr>
+          <w:noProof/>
+          <w:lang w:eastAsia="hu-HU"/>
+        </w:rPr>
+        <w:t xml:space="preserve"> illetve válaszok melyeket a diákok ad</w:t>
+      </w:r>
+      <w:r>
+        <w:rPr>
+          <w:noProof/>
+          <w:lang w:eastAsia="hu-HU"/>
+        </w:rPr>
+        <w:t xml:space="preserve">tak le és az általuk feltöltött fájlok. Színes mezővel jelöli az oldal, a leadás státuszát. A zöld a leadott feladatra, a sárga a még le nem adott, a vörös a határidő lejártáig meg nem történt leadásra utal. Amennyiben a határidő lejár a diák nem tud sem szöveges választ, sem fájlokat beküldeni. A </w:t>
+      </w:r>
+      <w:r>
+        <w:rPr>
+          <w:noProof/>
+          <w:lang w:eastAsia="hu-HU"/>
+        </w:rPr>
+        <w:lastRenderedPageBreak/>
+        <w:drawing>
+          <wp:anchor distT="0" distB="0" distL="114300" distR="114300" simplePos="0" relativeHeight="251670528" behindDoc="0" locked="0" layoutInCell="1" allowOverlap="1" wp14:anchorId="05A668EC" wp14:editId="5C13C73A">
+            <wp:simplePos x="0" y="0"/>
+            <wp:positionH relativeFrom="column">
+              <wp:posOffset>149860</wp:posOffset>
+            </wp:positionH>
+            <wp:positionV relativeFrom="paragraph">
+              <wp:posOffset>407035</wp:posOffset>
+            </wp:positionV>
+            <wp:extent cx="3851910" cy="3352800"/>
+            <wp:effectExtent l="0" t="0" r="0" b="0"/>
+            <wp:wrapSquare wrapText="bothSides"/>
+            <wp:docPr id="16" name="Kép 16"/>
+            <wp:cNvGraphicFramePr>
+              <a:graphicFrameLocks xmlns:a="http://schemas.openxmlformats.org/drawingml/2006/main" noChangeAspect="1"/>
+            </wp:cNvGraphicFramePr>
+            <a:graphic xmlns:a="http://schemas.openxmlformats.org/drawingml/2006/main">
+              <a:graphicData uri="http://schemas.openxmlformats.org/drawingml/2006/picture">
+                <pic:pic xmlns:pic="http://schemas.openxmlformats.org/drawingml/2006/picture">
+                  <pic:nvPicPr>
+                    <pic:cNvPr id="1" name=""/>
+                    <pic:cNvPicPr/>
+                  </pic:nvPicPr>
+                  <pic:blipFill>
+                    <a:blip r:embed="rId17" cstate="print">
+                      <a:extLst>
+                        <a:ext uri="{28A0092B-C50C-407E-A947-70E740481C1C}">
+                          <a14:useLocalDpi xmlns:a14="http://schemas.microsoft.com/office/drawing/2010/main" val="0"/>
+                        </a:ext>
+                      </a:extLst>
+                    </a:blip>
+                    <a:stretch>
+                      <a:fillRect/>
+                    </a:stretch>
+                  </pic:blipFill>
+                  <pic:spPr>
+                    <a:xfrm>
+                      <a:off x="0" y="0"/>
+                      <a:ext cx="3851910" cy="3352800"/>
+                    </a:xfrm>
+                    <a:prstGeom prst="rect">
+                      <a:avLst/>
+                    </a:prstGeom>
+                  </pic:spPr>
+                </pic:pic>
+              </a:graphicData>
+            </a:graphic>
+            <wp14:sizeRelH relativeFrom="margin">
+              <wp14:pctWidth>0</wp14:pctWidth>
+            </wp14:sizeRelH>
+            <wp14:sizeRelV relativeFrom="margin">
+              <wp14:pctHeight>0</wp14:pctHeight>
+            </wp14:sizeRelV>
+          </wp:anchor>
+        </w:drawing>
+      </w:r>
+      <w:r>
+        <w:rPr>
+          <w:noProof/>
+          <w:lang w:eastAsia="hu-HU"/>
+        </w:rPr>
+        <w:t>fájlokon való kattintás annak letöltését eredményezi.</w:t>
+      </w:r>
+      <w:r>
+        <w:rPr>
+          <w:noProof/>
+          <w:lang w:eastAsia="hu-HU"/>
+        </w:rPr>
+        <w:t xml:space="preserve"> A törlés gombra kattintáskor egy visszaigazoló ablak jelenik, és csak az ott történő visszaigazolás után történik meg a törlés.</w:t>
+      </w:r>
+      <w:r>
+        <w:rPr>
+          <w:noProof/>
+          <w:lang w:eastAsia="hu-HU"/>
+        </w:rPr>
+        <w:t xml:space="preserve"> </w:t>
+      </w:r>
+      <w:r>
+        <w:rPr>
+          <w:noProof/>
+          <w:lang w:eastAsia="hu-HU"/>
+        </w:rPr>
+        <w:t>Új feladat kitűzésére az oldal bal alsó sarkában lévő feladat kitűzése gomb megnyomásával van lehetőség. Ennek megnyomására újabb felugró ablak tekinthető meg. Ezen az ablakon kiválasztható egy darab csoport mely számára a feladat ki lesz küldve. Mellette egy interaktív naptárban és órában adható meg a határidő</w:t>
+      </w:r>
+      <w:r>
+        <w:rPr>
+          <w:noProof/>
+          <w:lang w:eastAsia="hu-HU"/>
+        </w:rPr>
+        <w:t xml:space="preserve">. Ezek alatt egy kék információsmezőben tekinthető meg a beállított határidő. Abban az esetben ha az óra nem válna a felhasználó tetszésére, két legördülő menü is elérhető a határidő órájának és </w:t>
+      </w:r>
+      <w:r>
+        <w:rPr>
+          <w:noProof/>
+          <w:lang w:eastAsia="hu-HU"/>
+        </w:rPr>
+        <w:drawing>
+          <wp:anchor distT="0" distB="0" distL="114300" distR="114300" simplePos="0" relativeHeight="251671552" behindDoc="0" locked="0" layoutInCell="1" allowOverlap="1" wp14:anchorId="7DCEDD53" wp14:editId="040DB084">
+            <wp:simplePos x="0" y="0"/>
+            <wp:positionH relativeFrom="column">
+              <wp:posOffset>1807</wp:posOffset>
+            </wp:positionH>
+            <wp:positionV relativeFrom="paragraph">
+              <wp:posOffset>4069715</wp:posOffset>
+            </wp:positionV>
+            <wp:extent cx="3996690" cy="3767455"/>
+            <wp:effectExtent l="0" t="0" r="3810" b="4445"/>
+            <wp:wrapSquare wrapText="bothSides"/>
+            <wp:docPr id="19" name="Kép 19"/>
+            <wp:cNvGraphicFramePr>
+              <a:graphicFrameLocks xmlns:a="http://schemas.openxmlformats.org/drawingml/2006/main" noChangeAspect="1"/>
+            </wp:cNvGraphicFramePr>
+            <a:graphic xmlns:a="http://schemas.openxmlformats.org/drawingml/2006/main">
+              <a:graphicData uri="http://schemas.openxmlformats.org/drawingml/2006/picture">
+                <pic:pic xmlns:pic="http://schemas.openxmlformats.org/drawingml/2006/picture">
+                  <pic:nvPicPr>
+                    <pic:cNvPr id="0" name="Picture 1"/>
+                    <pic:cNvPicPr>
+                      <a:picLocks noChangeAspect="1" noChangeArrowheads="1"/>
+                    </pic:cNvPicPr>
+                  </pic:nvPicPr>
+                  <pic:blipFill>
+                    <a:blip r:embed="rId18" cstate="print">
+                      <a:extLst>
+                        <a:ext uri="{28A0092B-C50C-407E-A947-70E740481C1C}">
+                          <a14:useLocalDpi xmlns:a14="http://schemas.microsoft.com/office/drawing/2010/main" val="0"/>
+                        </a:ext>
+                      </a:extLst>
+                    </a:blip>
+                    <a:srcRect/>
+                    <a:stretch>
+                      <a:fillRect/>
+                    </a:stretch>
+                  </pic:blipFill>
+                  <pic:spPr bwMode="auto">
+                    <a:xfrm>
+                      <a:off x="0" y="0"/>
+                      <a:ext cx="3996690" cy="3767455"/>
+                    </a:xfrm>
+                    <a:prstGeom prst="rect">
+                      <a:avLst/>
+                    </a:prstGeom>
+                    <a:noFill/>
+                    <a:ln>
+                      <a:noFill/>
+                    </a:ln>
+                  </pic:spPr>
+                </pic:pic>
+              </a:graphicData>
+            </a:graphic>
+            <wp14:sizeRelH relativeFrom="margin">
+              <wp14:pctWidth>0</wp14:pctWidth>
+            </wp14:sizeRelH>
+            <wp14:sizeRelV relativeFrom="margin">
+              <wp14:pctHeight>0</wp14:pctHeight>
+            </wp14:sizeRelV>
+          </wp:anchor>
+        </w:drawing>
+      </w:r>
+      <w:r>
+        <w:rPr>
+          <w:noProof/>
+          <w:lang w:eastAsia="hu-HU"/>
+        </w:rPr>
+        <w:t>percének beállítására. Amennyiben még nem történt meg a határidő beállítása a „Még nem állított be határidőt felirat jelenik meg”.  Lentebb görgetve látható egy szövegbeviteli mező melybe a feladat szövege fog kerülni, illetve egy fájlbeviteli mező melybe lehet helyezni a feladathoz tartozó fájlokat. A rendszer figyelmeztet amennyiben leírás, határidő vagy kiválasztott csoport nélkül próbálunk házifeladatot feltölteni. Továbba figyeli és titlja, hogy eleve lejárt határidőt adjon meg a felhasználó.</w:t>
+      </w:r>
+    </w:p>
+    <w:p>
+      <w:pPr>
+        <w:rPr>
+          <w:noProof/>
+          <w:lang w:eastAsia="hu-HU"/>
+        </w:rPr>
+      </w:pPr>
+      <w:r>
+        <w:rPr>
+          <w:noProof/>
+          <w:lang w:eastAsia="hu-HU"/>
+        </w:rPr>
+        <w:lastRenderedPageBreak/>
+        <w:drawing>
+          <wp:anchor distT="0" distB="0" distL="114300" distR="114300" simplePos="0" relativeHeight="251674624" behindDoc="0" locked="0" layoutInCell="1" allowOverlap="1" wp14:anchorId="1C397911" wp14:editId="63E65518">
+            <wp:simplePos x="0" y="0"/>
+            <wp:positionH relativeFrom="column">
+              <wp:posOffset>85181</wp:posOffset>
+            </wp:positionH>
+            <wp:positionV relativeFrom="paragraph">
+              <wp:posOffset>2169613</wp:posOffset>
+            </wp:positionV>
+            <wp:extent cx="4253865" cy="3091180"/>
+            <wp:effectExtent l="0" t="0" r="0" b="0"/>
+            <wp:wrapSquare wrapText="bothSides"/>
+            <wp:docPr id="22" name="Kép 22"/>
+            <wp:cNvGraphicFramePr>
+              <a:graphicFrameLocks xmlns:a="http://schemas.openxmlformats.org/drawingml/2006/main" noChangeAspect="1"/>
+            </wp:cNvGraphicFramePr>
+            <a:graphic xmlns:a="http://schemas.openxmlformats.org/drawingml/2006/main">
+              <a:graphicData uri="http://schemas.openxmlformats.org/drawingml/2006/picture">
+                <pic:pic xmlns:pic="http://schemas.openxmlformats.org/drawingml/2006/picture">
+                  <pic:nvPicPr>
+                    <pic:cNvPr id="1" name=""/>
+                    <pic:cNvPicPr/>
+                  </pic:nvPicPr>
+                  <pic:blipFill>
+                    <a:blip r:embed="rId19">
+                      <a:extLst>
+                        <a:ext uri="{28A0092B-C50C-407E-A947-70E740481C1C}">
+                          <a14:useLocalDpi xmlns:a14="http://schemas.microsoft.com/office/drawing/2010/main" val="0"/>
+                        </a:ext>
+                      </a:extLst>
+                    </a:blip>
+                    <a:stretch>
+                      <a:fillRect/>
+                    </a:stretch>
+                  </pic:blipFill>
+                  <pic:spPr>
+                    <a:xfrm>
+                      <a:off x="0" y="0"/>
+                      <a:ext cx="4253865" cy="3091180"/>
+                    </a:xfrm>
+                    <a:prstGeom prst="rect">
+                      <a:avLst/>
+                    </a:prstGeom>
+                  </pic:spPr>
+                </pic:pic>
+              </a:graphicData>
+            </a:graphic>
+            <wp14:sizeRelH relativeFrom="margin">
+              <wp14:pctWidth>0</wp14:pctWidth>
+            </wp14:sizeRelH>
+            <wp14:sizeRelV relativeFrom="margin">
+              <wp14:pctHeight>0</wp14:pctHeight>
+            </wp14:sizeRelV>
+          </wp:anchor>
+        </w:drawing>
+      </w:r>
+      <w:r>
+        <w:rPr>
+          <w:noProof/>
+          <w:lang w:eastAsia="hu-HU"/>
+        </w:rPr>
+        <w:drawing>
+          <wp:anchor distT="0" distB="0" distL="114300" distR="114300" simplePos="0" relativeHeight="251673600" behindDoc="0" locked="0" layoutInCell="1" allowOverlap="1" wp14:anchorId="165B6458" wp14:editId="4B2549A7">
+            <wp:simplePos x="0" y="0"/>
+            <wp:positionH relativeFrom="column">
+              <wp:posOffset>-29210</wp:posOffset>
+            </wp:positionH>
+            <wp:positionV relativeFrom="paragraph">
+              <wp:posOffset>569595</wp:posOffset>
+            </wp:positionV>
+            <wp:extent cx="5050790" cy="1513840"/>
+            <wp:effectExtent l="0" t="0" r="0" b="0"/>
+            <wp:wrapSquare wrapText="bothSides"/>
+            <wp:docPr id="21" name="Kép 21"/>
+            <wp:cNvGraphicFramePr>
+              <a:graphicFrameLocks xmlns:a="http://schemas.openxmlformats.org/drawingml/2006/main" noChangeAspect="1"/>
+            </wp:cNvGraphicFramePr>
+            <a:graphic xmlns:a="http://schemas.openxmlformats.org/drawingml/2006/main">
+              <a:graphicData uri="http://schemas.openxmlformats.org/drawingml/2006/picture">
+                <pic:pic xmlns:pic="http://schemas.openxmlformats.org/drawingml/2006/picture">
+                  <pic:nvPicPr>
+                    <pic:cNvPr id="1" name=""/>
+                    <pic:cNvPicPr/>
+                  </pic:nvPicPr>
+                  <pic:blipFill>
+                    <a:blip r:embed="rId20" cstate="print">
+                      <a:extLst>
+                        <a:ext uri="{28A0092B-C50C-407E-A947-70E740481C1C}">
+                          <a14:useLocalDpi xmlns:a14="http://schemas.microsoft.com/office/drawing/2010/main" val="0"/>
+                        </a:ext>
+                      </a:extLst>
+                    </a:blip>
+                    <a:stretch>
+                      <a:fillRect/>
+                    </a:stretch>
+                  </pic:blipFill>
+                  <pic:spPr>
+                    <a:xfrm>
+                      <a:off x="0" y="0"/>
+                      <a:ext cx="5050790" cy="1513840"/>
+                    </a:xfrm>
+                    <a:prstGeom prst="rect">
+                      <a:avLst/>
+                    </a:prstGeom>
+                  </pic:spPr>
+                </pic:pic>
+              </a:graphicData>
+            </a:graphic>
+            <wp14:sizeRelH relativeFrom="margin">
+              <wp14:pctWidth>0</wp14:pctWidth>
+            </wp14:sizeRelH>
+            <wp14:sizeRelV relativeFrom="margin">
+              <wp14:pctHeight>0</wp14:pctHeight>
+            </wp14:sizeRelV>
+          </wp:anchor>
+        </w:drawing>
+      </w:r>
+      <w:r>
+        <w:rPr>
+          <w:noProof/>
+          <w:lang w:eastAsia="hu-HU"/>
+        </w:rPr>
+        <w:tab/>
+        <w:t>Diák oldalról szintén táblázatból tekinthetőek meg a házifeladatok  adatai. Először a feladtó tanár neve aztán a határidő, feladási idő, rövídett leírás, a feladat státusza illetve a „Feladat megtekintése” gomb. Akárcsak a tanári oldalon, jól elkülöníthető színekkel van jelezve a feladat állapota. A feladat megte-kintése gombra kattintva egy felugró ablak tűnik elő melyben megtekinthetőek a feladat adatai részletesen illetve a válasz szövege mely szerkeszthető, és a feltötlött fájlok, melyek utólag törölhetőek és letölthetőek.</w:t>
+      </w:r>
+      <w:r>
+        <w:rPr>
+          <w:noProof/>
+          <w:lang w:eastAsia="hu-HU"/>
+        </w:rPr>
+        <w:t xml:space="preserve"> </w:t>
+      </w:r>
+      <w:r>
+        <w:rPr>
+          <w:noProof/>
+          <w:lang w:eastAsia="hu-HU"/>
+        </w:rPr>
+        <w:t>Bárminemű mentetlen módosítás elveszik amennyiben a felhasználó a bezárás gombra kattint. A módosítás gombra kattintás után az oldal visszajelzi, hogy a módosítás sikeresen megtörtént.</w:t>
+      </w:r>
+    </w:p>
+    <w:p>
+      <w:pPr>
+        <w:rPr>
+          <w:noProof/>
+          <w:lang w:eastAsia="hu-HU"/>
+        </w:rPr>
+      </w:pPr>
+      <w:r>
+        <w:rPr>
+          <w:noProof/>
+          <w:lang w:eastAsia="hu-HU"/>
+        </w:rPr>
+        <w:tab/>
+        <w:t>Amennyiben a szülő kívánja megtekinteni gyermeke házifeladatait, a kezelőfelület azonos lesz a diák oldalon tapasztaltakkal, a fenti diák választó menüvel lehet frissíteni a megjelenő házifeladatok listáját.</w:t>
+      </w:r>
+    </w:p>
+    <w:p>
+      <w:pPr>
+        <w:rPr>
+          <w:noProof/>
+          <w:lang w:eastAsia="hu-HU"/>
+        </w:rPr>
+      </w:pPr>
+      <w:r>
+        <w:rPr>
+          <w:noProof/>
+          <w:lang w:eastAsia="hu-HU"/>
+        </w:rPr>
+        <w:drawing>
+          <wp:anchor distT="0" distB="0" distL="114300" distR="114300" simplePos="0" relativeHeight="251675648" behindDoc="0" locked="0" layoutInCell="1" allowOverlap="1" wp14:anchorId="708762A8" wp14:editId="14E0C2D1">
+            <wp:simplePos x="0" y="0"/>
+            <wp:positionH relativeFrom="column">
+              <wp:posOffset>41275</wp:posOffset>
+            </wp:positionH>
+            <wp:positionV relativeFrom="paragraph">
+              <wp:posOffset>281305</wp:posOffset>
+            </wp:positionV>
+            <wp:extent cx="4486910" cy="2080260"/>
+            <wp:effectExtent l="0" t="0" r="8890" b="0"/>
+            <wp:wrapSquare wrapText="bothSides"/>
+            <wp:docPr id="23" name="Kép 23"/>
+            <wp:cNvGraphicFramePr>
+              <a:graphicFrameLocks xmlns:a="http://schemas.openxmlformats.org/drawingml/2006/main" noChangeAspect="1"/>
+            </wp:cNvGraphicFramePr>
+            <a:graphic xmlns:a="http://schemas.openxmlformats.org/drawingml/2006/main">
+              <a:graphicData uri="http://schemas.openxmlformats.org/drawingml/2006/picture">
+                <pic:pic xmlns:pic="http://schemas.openxmlformats.org/drawingml/2006/picture">
+                  <pic:nvPicPr>
+                    <pic:cNvPr id="1" name=""/>
+                    <pic:cNvPicPr/>
+                  </pic:nvPicPr>
+                  <pic:blipFill>
+                    <a:blip r:embed="rId21" cstate="print">
+                      <a:extLst>
+                        <a:ext uri="{28A0092B-C50C-407E-A947-70E740481C1C}">
+                          <a14:useLocalDpi xmlns:a14="http://schemas.microsoft.com/office/drawing/2010/main" val="0"/>
+                        </a:ext>
+                      </a:extLst>
+                    </a:blip>
+                    <a:stretch>
+                      <a:fillRect/>
+                    </a:stretch>
+                  </pic:blipFill>
+                  <pic:spPr>
+                    <a:xfrm>
+                      <a:off x="0" y="0"/>
+                      <a:ext cx="4486910" cy="2080260"/>
+                    </a:xfrm>
+                    <a:prstGeom prst="rect">
+                      <a:avLst/>
+                    </a:prstGeom>
+                  </pic:spPr>
+                </pic:pic>
+              </a:graphicData>
+            </a:graphic>
+            <wp14:sizeRelH relativeFrom="margin">
+              <wp14:pctWidth>0</wp14:pctWidth>
+            </wp14:sizeRelH>
+            <wp14:sizeRelV relativeFrom="margin">
+              <wp14:pctHeight>0</wp14:pctHeight>
+            </wp14:sizeRelV>
+          </wp:anchor>
+        </w:drawing>
+      </w:r>
+      <w:r>
+        <w:rPr>
+          <w:noProof/>
+          <w:lang w:eastAsia="hu-HU"/>
+        </w:rPr>
+        <w:tab/>
+        <w:t xml:space="preserve">Rendszgazda felhasználóknak lehetőségük van minden osztály minden feladatát megtekinteni. Egy baloldalt megjelő menün tudják kiválasztani az osztályt melynek feladatait meg kívánják tekinteni. Ezt, illetve azt leszámítva, hogy nem képesek </w:t>
+      </w:r>
+      <w:r>
+        <w:rPr>
+          <w:noProof/>
+          <w:lang w:eastAsia="hu-HU"/>
+        </w:rPr>
+        <w:lastRenderedPageBreak/>
+        <w:t>feladatot kítüzni ez az oldal megegyezik a pedagógusi nézettel.</w:t>
+      </w:r>
+      <w:r>
+        <w:rPr>
+          <w:noProof/>
+          <w:lang w:eastAsia="hu-HU"/>
+        </w:rPr>
+        <w:t xml:space="preserve"> </w:t>
+      </w:r>
+    </w:p>
+    <w:p>
+      <w:pPr>
+        <w:pStyle w:val="Cmsor1"/>
+        <w:rPr>
+          <w:noProof/>
+          <w:lang w:eastAsia="hu-HU"/>
+        </w:rPr>
+      </w:pPr>
+      <w:bookmarkStart w:id="7" w:name="_Toc193747039"/>
+      <w:r>
+        <w:rPr>
+          <w:noProof/>
+          <w:lang w:eastAsia="hu-HU"/>
+        </w:rPr>
+        <w:t>Órarend felület</w:t>
+      </w:r>
+      <w:bookmarkEnd w:id="7"/>
+    </w:p>
+    <w:p>
+      <w:pPr>
+        <w:rPr>
+          <w:lang w:eastAsia="hu-HU"/>
+        </w:rPr>
+      </w:pPr>
+      <w:r>
+        <w:rPr>
+          <w:noProof/>
+          <w:lang w:eastAsia="hu-HU"/>
+        </w:rPr>
+        <w:drawing>
+          <wp:anchor distT="0" distB="0" distL="114300" distR="114300" simplePos="0" relativeHeight="251676672" behindDoc="0" locked="0" layoutInCell="1" allowOverlap="1" wp14:anchorId="0D9E821A" wp14:editId="14F1DF70">
+            <wp:simplePos x="0" y="0"/>
+            <wp:positionH relativeFrom="column">
+              <wp:posOffset>113470</wp:posOffset>
+            </wp:positionH>
+            <wp:positionV relativeFrom="paragraph">
+              <wp:posOffset>237490</wp:posOffset>
+            </wp:positionV>
+            <wp:extent cx="4396105" cy="2058670"/>
+            <wp:effectExtent l="0" t="0" r="4445" b="0"/>
+            <wp:wrapSquare wrapText="bothSides"/>
+            <wp:docPr id="24" name="Kép 24"/>
+            <wp:cNvGraphicFramePr>
+              <a:graphicFrameLocks xmlns:a="http://schemas.openxmlformats.org/drawingml/2006/main" noChangeAspect="1"/>
+            </wp:cNvGraphicFramePr>
+            <a:graphic xmlns:a="http://schemas.openxmlformats.org/drawingml/2006/main">
+              <a:graphicData uri="http://schemas.openxmlformats.org/drawingml/2006/picture">
+                <pic:pic xmlns:pic="http://schemas.openxmlformats.org/drawingml/2006/picture">
+                  <pic:nvPicPr>
+                    <pic:cNvPr id="0" name="Picture 2"/>
+                    <pic:cNvPicPr>
+                      <a:picLocks noChangeAspect="1" noChangeArrowheads="1"/>
+                    </pic:cNvPicPr>
+                  </pic:nvPicPr>
+                  <pic:blipFill>
+                    <a:blip r:embed="rId22" cstate="print">
+                      <a:extLst>
+                        <a:ext uri="{28A0092B-C50C-407E-A947-70E740481C1C}">
+                          <a14:useLocalDpi xmlns:a14="http://schemas.microsoft.com/office/drawing/2010/main" val="0"/>
+                        </a:ext>
+                      </a:extLst>
+                    </a:blip>
+                    <a:srcRect/>
+                    <a:stretch>
+                      <a:fillRect/>
+                    </a:stretch>
+                  </pic:blipFill>
+                  <pic:spPr bwMode="auto">
+                    <a:xfrm>
+                      <a:off x="0" y="0"/>
+                      <a:ext cx="4396105" cy="2058670"/>
+                    </a:xfrm>
+                    <a:prstGeom prst="rect">
+                      <a:avLst/>
+                    </a:prstGeom>
+                    <a:noFill/>
+                    <a:ln>
+                      <a:noFill/>
+                    </a:ln>
+                  </pic:spPr>
+                </pic:pic>
+              </a:graphicData>
+            </a:graphic>
+            <wp14:sizeRelH relativeFrom="margin">
+              <wp14:pctWidth>0</wp14:pctWidth>
+            </wp14:sizeRelH>
+            <wp14:sizeRelV relativeFrom="margin">
+              <wp14:pctHeight>0</wp14:pctHeight>
+            </wp14:sizeRelV>
+          </wp:anchor>
+        </w:drawing>
+      </w:r>
+      <w:r>
+        <w:rPr>
+          <w:noProof/>
+          <w:lang w:eastAsia="hu-HU"/>
+        </w:rPr>
+        <w:drawing>
+          <wp:anchor distT="0" distB="0" distL="114300" distR="114300" simplePos="0" relativeHeight="251677696" behindDoc="0" locked="0" layoutInCell="1" allowOverlap="1" wp14:anchorId="1E1583D0" wp14:editId="3A6E77EA">
+            <wp:simplePos x="0" y="0"/>
+            <wp:positionH relativeFrom="column">
+              <wp:posOffset>19832</wp:posOffset>
+            </wp:positionH>
+            <wp:positionV relativeFrom="paragraph">
+              <wp:posOffset>3407410</wp:posOffset>
+            </wp:positionV>
+            <wp:extent cx="2329815" cy="590550"/>
+            <wp:effectExtent l="0" t="0" r="0" b="0"/>
+            <wp:wrapSquare wrapText="bothSides"/>
+            <wp:docPr id="27" name="Kép 27"/>
+            <wp:cNvGraphicFramePr>
+              <a:graphicFrameLocks xmlns:a="http://schemas.openxmlformats.org/drawingml/2006/main" noChangeAspect="1"/>
+            </wp:cNvGraphicFramePr>
+            <a:graphic xmlns:a="http://schemas.openxmlformats.org/drawingml/2006/main">
+              <a:graphicData uri="http://schemas.openxmlformats.org/drawingml/2006/picture">
+                <pic:pic xmlns:pic="http://schemas.openxmlformats.org/drawingml/2006/picture">
+                  <pic:nvPicPr>
+                    <pic:cNvPr id="1" name=""/>
+                    <pic:cNvPicPr/>
+                  </pic:nvPicPr>
+                  <pic:blipFill>
+                    <a:blip r:embed="rId23">
+                      <a:extLst>
+                        <a:ext uri="{28A0092B-C50C-407E-A947-70E740481C1C}">
+                          <a14:useLocalDpi xmlns:a14="http://schemas.microsoft.com/office/drawing/2010/main" val="0"/>
+                        </a:ext>
+                      </a:extLst>
+                    </a:blip>
+                    <a:stretch>
+                      <a:fillRect/>
+                    </a:stretch>
+                  </pic:blipFill>
+                  <pic:spPr>
+                    <a:xfrm>
+                      <a:off x="0" y="0"/>
+                      <a:ext cx="2329815" cy="590550"/>
+                    </a:xfrm>
+                    <a:prstGeom prst="rect">
+                      <a:avLst/>
+                    </a:prstGeom>
+                  </pic:spPr>
+                </pic:pic>
+              </a:graphicData>
+            </a:graphic>
+          </wp:anchor>
+        </w:drawing>
+      </w:r>
+      <w:r>
+        <w:rPr>
+          <w:noProof/>
+          <w:lang w:eastAsia="hu-HU"/>
+        </w:rPr>
+        <w:drawing>
+          <wp:anchor distT="0" distB="0" distL="114300" distR="114300" simplePos="0" relativeHeight="251678720" behindDoc="0" locked="0" layoutInCell="1" allowOverlap="1" wp14:anchorId="3AFB0C12" wp14:editId="4C0AF3FE">
+            <wp:simplePos x="0" y="0"/>
+            <wp:positionH relativeFrom="column">
+              <wp:posOffset>20369</wp:posOffset>
+            </wp:positionH>
+            <wp:positionV relativeFrom="paragraph">
+              <wp:posOffset>2799080</wp:posOffset>
+            </wp:positionV>
+            <wp:extent cx="2743200" cy="561975"/>
+            <wp:effectExtent l="0" t="0" r="0" b="9525"/>
+            <wp:wrapSquare wrapText="bothSides"/>
+            <wp:docPr id="26" name="Kép 26"/>
+            <wp:cNvGraphicFramePr>
+              <a:graphicFrameLocks xmlns:a="http://schemas.openxmlformats.org/drawingml/2006/main" noChangeAspect="1"/>
+            </wp:cNvGraphicFramePr>
+            <a:graphic xmlns:a="http://schemas.openxmlformats.org/drawingml/2006/main">
+              <a:graphicData uri="http://schemas.openxmlformats.org/drawingml/2006/picture">
+                <pic:pic xmlns:pic="http://schemas.openxmlformats.org/drawingml/2006/picture">
+                  <pic:nvPicPr>
+                    <pic:cNvPr id="1" name=""/>
+                    <pic:cNvPicPr/>
+                  </pic:nvPicPr>
+                  <pic:blipFill>
+                    <a:blip r:embed="rId24">
+                      <a:extLst>
+                        <a:ext uri="{28A0092B-C50C-407E-A947-70E740481C1C}">
+                          <a14:useLocalDpi xmlns:a14="http://schemas.microsoft.com/office/drawing/2010/main" val="0"/>
+                        </a:ext>
+                      </a:extLst>
+                    </a:blip>
+                    <a:stretch>
+                      <a:fillRect/>
+                    </a:stretch>
+                  </pic:blipFill>
+                  <pic:spPr>
+                    <a:xfrm>
+                      <a:off x="0" y="0"/>
+                      <a:ext cx="2743200" cy="561975"/>
+                    </a:xfrm>
+                    <a:prstGeom prst="rect">
+                      <a:avLst/>
+                    </a:prstGeom>
+                  </pic:spPr>
+                </pic:pic>
+              </a:graphicData>
+            </a:graphic>
+          </wp:anchor>
+        </w:drawing>
+      </w:r>
+      <w:r>
+        <w:rPr>
+          <w:lang w:eastAsia="hu-HU"/>
+        </w:rPr>
+        <w:t xml:space="preserve">Az órarend felületen </w:t>
+      </w:r>
+      <w:r>
+        <w:rPr>
+          <w:lang w:eastAsia="hu-HU"/>
+        </w:rPr>
+        <w:t>szinte</w:t>
+      </w:r>
+      <w:r>
+        <w:rPr>
+          <w:lang w:eastAsia="hu-HU"/>
+        </w:rPr>
+        <w:t xml:space="preserve"> minden típusú felhasználó számára egyforma. Egy táblázat melyben tizenöt perces időbeosztásokban jelenik meg az órarend. Az órarend felett áll két váltás gomb melyen vissza illetve előre lehet tekerni az órarendet egy héttel. Ennek az a szerepe, hogy könnyeben megjeleníthető legyen a hiányzás illetve a „különleges óra”. A Páholy rendszere minden az alap órarendtől eltérő órát, így a helyettesített órákat, elmaradó órákat illetve egyéb foglalkozásokat egyéb óraként kezel. Ezek megjelenítése színben is eltér a szokásos órákétól. Pirossal a rendszeresen zajló, ismétlődő órák láthatóak, míg sárgával a rendkívüli órákat jelöljük.</w:t>
+      </w:r>
+    </w:p>
+    <w:p>
+      <w:pPr>
+        <w:rPr>
+          <w:lang w:eastAsia="hu-HU"/>
+        </w:rPr>
+      </w:pPr>
+    </w:p>
+    <w:p>
+      <w:pPr>
+        <w:pStyle w:val="Cmsor1"/>
+        <w:rPr>
+          <w:lang w:eastAsia="hu-HU"/>
+        </w:rPr>
+      </w:pPr>
+      <w:bookmarkStart w:id="8" w:name="_Toc193747040"/>
+      <w:r>
+        <w:rPr>
+          <w:lang w:eastAsia="hu-HU"/>
+        </w:rPr>
+        <w:t xml:space="preserve">Jegyek </w:t>
+      </w:r>
+      <w:r>
+        <w:rPr>
+          <w:lang w:eastAsia="hu-HU"/>
+        </w:rPr>
+        <w:t>feladat</w:t>
+      </w:r>
+      <w:bookmarkEnd w:id="8"/>
+      <w:r>
+        <w:rPr>
+          <w:lang w:eastAsia="hu-HU"/>
+        </w:rPr>
+        <w:br/>
+      </w:r>
+    </w:p>
+    <w:p>
+      <w:pPr>
+        <w:rPr>
+          <w:lang w:eastAsia="hu-HU"/>
+        </w:rPr>
+      </w:pPr>
+      <w:r>
+        <w:rPr>
+          <w:noProof/>
+          <w:lang w:eastAsia="hu-HU"/>
+        </w:rPr>
+        <w:drawing>
+          <wp:anchor distT="0" distB="0" distL="114300" distR="114300" simplePos="0" relativeHeight="251679744" behindDoc="0" locked="0" layoutInCell="1" allowOverlap="1" wp14:anchorId="5B3F2EDD" wp14:editId="21F5BB17">
+            <wp:simplePos x="0" y="0"/>
+            <wp:positionH relativeFrom="column">
+              <wp:posOffset>0</wp:posOffset>
+            </wp:positionH>
+            <wp:positionV relativeFrom="paragraph">
+              <wp:posOffset>190500</wp:posOffset>
+            </wp:positionV>
+            <wp:extent cx="4510405" cy="2483485"/>
+            <wp:effectExtent l="0" t="0" r="4445" b="0"/>
+            <wp:wrapSquare wrapText="bothSides"/>
+            <wp:docPr id="29" name="Kép 29"/>
+            <wp:cNvGraphicFramePr>
+              <a:graphicFrameLocks xmlns:a="http://schemas.openxmlformats.org/drawingml/2006/main" noChangeAspect="1"/>
+            </wp:cNvGraphicFramePr>
+            <a:graphic xmlns:a="http://schemas.openxmlformats.org/drawingml/2006/main">
+              <a:graphicData uri="http://schemas.openxmlformats.org/drawingml/2006/picture">
+                <pic:pic xmlns:pic="http://schemas.openxmlformats.org/drawingml/2006/picture">
+                  <pic:nvPicPr>
+                    <pic:cNvPr id="1" name=""/>
+                    <pic:cNvPicPr/>
+                  </pic:nvPicPr>
+                  <pic:blipFill>
+                    <a:blip r:embed="rId25" cstate="print">
+                      <a:extLst>
+                        <a:ext uri="{28A0092B-C50C-407E-A947-70E740481C1C}">
+                          <a14:useLocalDpi xmlns:a14="http://schemas.microsoft.com/office/drawing/2010/main" val="0"/>
+                        </a:ext>
+                      </a:extLst>
+                    </a:blip>
+                    <a:stretch>
+                      <a:fillRect/>
+                    </a:stretch>
+                  </pic:blipFill>
+                  <pic:spPr>
+                    <a:xfrm>
+                      <a:off x="0" y="0"/>
+                      <a:ext cx="4510405" cy="2483485"/>
+                    </a:xfrm>
+                    <a:prstGeom prst="rect">
+                      <a:avLst/>
+                    </a:prstGeom>
+                  </pic:spPr>
+                </pic:pic>
+              </a:graphicData>
+            </a:graphic>
+            <wp14:sizeRelH relativeFrom="margin">
+              <wp14:pctWidth>0</wp14:pctWidth>
+            </wp14:sizeRelH>
+            <wp14:sizeRelV relativeFrom="margin">
+              <wp14:pctHeight>0</wp14:pctHeight>
+            </wp14:sizeRelV>
+          </wp:anchor>
+        </w:drawing>
+      </w:r>
+      <w:r>
+        <w:rPr>
+          <w:lang w:eastAsia="hu-HU"/>
+        </w:rPr>
+        <w:t>Tanári oldalról a jegyek felület az alábbi módon kezelendő: Az oldal bal oldalán található egy két gombból álló menü. Alapértelmezetten a megtekintés fülön áll. Itt lehetőség van először osztályok, majd tantárgyak alapján keresni a jegyeket. Itt hónapokra lebontva mutatja ki az egyes diákok érdemjegyeit az adott tantárgyban. Az egeret a jegy fölé véve megtekinthetők annak adatai. A beírás gombra kattintva egy hasonló felület jelenik meg, mely először minden adattól mentes. Itt is először osztályt és tantárgyat kell beállítani, hogy jegyet tudjunk leírni. Itt minden tanár típusú felhasználó csak az általa tanított osztályok számára tud jegyet beírni. A jegyek fe</w:t>
+      </w:r>
+      <w:r>
+        <w:rPr>
+          <w:lang w:eastAsia="hu-HU"/>
+        </w:rPr>
+        <w:t xml:space="preserve">lvitelére azok </w:t>
+      </w:r>
+      <w:r>
+        <w:rPr>
+          <w:noProof/>
+          <w:lang w:eastAsia="hu-HU"/>
+        </w:rPr>
+        <w:lastRenderedPageBreak/>
+        <w:drawing>
+          <wp:anchor distT="0" distB="0" distL="114300" distR="114300" simplePos="0" relativeHeight="251680768" behindDoc="0" locked="0" layoutInCell="1" allowOverlap="1" wp14:anchorId="6B171CEC" wp14:editId="70BD7315">
+            <wp:simplePos x="0" y="0"/>
+            <wp:positionH relativeFrom="column">
+              <wp:posOffset>-38100</wp:posOffset>
+            </wp:positionH>
+            <wp:positionV relativeFrom="paragraph">
+              <wp:posOffset>57150</wp:posOffset>
+            </wp:positionV>
+            <wp:extent cx="4645025" cy="2019300"/>
+            <wp:effectExtent l="0" t="0" r="3175" b="0"/>
+            <wp:wrapSquare wrapText="bothSides"/>
+            <wp:docPr id="30" name="Kép 30"/>
+            <wp:cNvGraphicFramePr>
+              <a:graphicFrameLocks xmlns:a="http://schemas.openxmlformats.org/drawingml/2006/main" noChangeAspect="1"/>
+            </wp:cNvGraphicFramePr>
+            <a:graphic xmlns:a="http://schemas.openxmlformats.org/drawingml/2006/main">
+              <a:graphicData uri="http://schemas.openxmlformats.org/drawingml/2006/picture">
+                <pic:pic xmlns:pic="http://schemas.openxmlformats.org/drawingml/2006/picture">
+                  <pic:nvPicPr>
+                    <pic:cNvPr id="1" name=""/>
+                    <pic:cNvPicPr/>
+                  </pic:nvPicPr>
+                  <pic:blipFill>
+                    <a:blip r:embed="rId26" cstate="print">
+                      <a:extLst>
+                        <a:ext uri="{28A0092B-C50C-407E-A947-70E740481C1C}">
+                          <a14:useLocalDpi xmlns:a14="http://schemas.microsoft.com/office/drawing/2010/main" val="0"/>
+                        </a:ext>
+                      </a:extLst>
+                    </a:blip>
+                    <a:stretch>
+                      <a:fillRect/>
+                    </a:stretch>
+                  </pic:blipFill>
+                  <pic:spPr>
+                    <a:xfrm>
+                      <a:off x="0" y="0"/>
+                      <a:ext cx="4645025" cy="2019300"/>
+                    </a:xfrm>
+                    <a:prstGeom prst="rect">
+                      <a:avLst/>
+                    </a:prstGeom>
+                  </pic:spPr>
+                </pic:pic>
+              </a:graphicData>
+            </a:graphic>
+            <wp14:sizeRelH relativeFrom="margin">
+              <wp14:pctWidth>0</wp14:pctWidth>
+            </wp14:sizeRelH>
+            <wp14:sizeRelV relativeFrom="margin">
+              <wp14:pctHeight>0</wp14:pctHeight>
+            </wp14:sizeRelV>
+          </wp:anchor>
+        </w:drawing>
+      </w:r>
+      <w:r>
+        <w:rPr>
+          <w:lang w:eastAsia="hu-HU"/>
+        </w:rPr>
+        <w:t xml:space="preserve">beírása után a </w:t>
+      </w:r>
+      <w:r>
+        <w:rPr>
+          <w:lang w:eastAsia="hu-HU"/>
+        </w:rPr>
+        <w:t>„Jegyek felvitele” feliratú gombb</w:t>
+      </w:r>
+      <w:r>
+        <w:rPr>
+          <w:lang w:eastAsia="hu-HU"/>
+        </w:rPr>
+        <w:t>al van lehetőség. Sikeres feltöltés esetén a rendszer visszajelez egy üzenet formájában.</w:t>
+      </w:r>
+      <w:r>
+        <w:rPr>
+          <w:noProof/>
+          <w:lang w:eastAsia="hu-HU"/>
+        </w:rPr>
+        <w:t xml:space="preserve"> </w:t>
+      </w:r>
+      <w:r>
+        <w:rPr>
+          <w:lang w:eastAsia="hu-HU"/>
+        </w:rPr>
+        <w:t xml:space="preserve"> </w:t>
+      </w:r>
+    </w:p>
+    <w:p>
+      <w:pPr>
+        <w:rPr>
+          <w:lang w:eastAsia="hu-HU"/>
+        </w:rPr>
+      </w:pPr>
+      <w:r>
+        <w:rPr>
+          <w:lang w:eastAsia="hu-HU"/>
+        </w:rPr>
+        <w:tab/>
+      </w:r>
+    </w:p>
+    <w:p>
+      <w:pPr>
+        <w:ind w:firstLine="708"/>
+        <w:rPr>
+          <w:noProof/>
+          <w:lang w:eastAsia="hu-HU"/>
+        </w:rPr>
+      </w:pPr>
+      <w:r>
+        <w:rPr>
+          <w:noProof/>
+          <w:lang w:eastAsia="hu-HU"/>
+        </w:rPr>
+        <w:drawing>
+          <wp:anchor distT="0" distB="0" distL="114300" distR="114300" simplePos="0" relativeHeight="251682816" behindDoc="0" locked="0" layoutInCell="1" allowOverlap="1" wp14:anchorId="2EF4D574" wp14:editId="01ADA17B">
+            <wp:simplePos x="0" y="0"/>
+            <wp:positionH relativeFrom="column">
+              <wp:posOffset>4476115</wp:posOffset>
+            </wp:positionH>
+            <wp:positionV relativeFrom="paragraph">
+              <wp:posOffset>616903</wp:posOffset>
+            </wp:positionV>
+            <wp:extent cx="1190625" cy="1295400"/>
+            <wp:effectExtent l="0" t="0" r="9525" b="0"/>
+            <wp:wrapSquare wrapText="bothSides"/>
+            <wp:docPr id="32" name="Kép 32"/>
+            <wp:cNvGraphicFramePr>
+              <a:graphicFrameLocks xmlns:a="http://schemas.openxmlformats.org/drawingml/2006/main" noChangeAspect="1"/>
+            </wp:cNvGraphicFramePr>
+            <a:graphic xmlns:a="http://schemas.openxmlformats.org/drawingml/2006/main">
+              <a:graphicData uri="http://schemas.openxmlformats.org/drawingml/2006/picture">
+                <pic:pic xmlns:pic="http://schemas.openxmlformats.org/drawingml/2006/picture">
+                  <pic:nvPicPr>
+                    <pic:cNvPr id="1" name=""/>
+                    <pic:cNvPicPr/>
+                  </pic:nvPicPr>
+                  <pic:blipFill>
+                    <a:blip r:embed="rId27">
+                      <a:extLst>
+                        <a:ext uri="{28A0092B-C50C-407E-A947-70E740481C1C}">
+                          <a14:useLocalDpi xmlns:a14="http://schemas.microsoft.com/office/drawing/2010/main" val="0"/>
+                        </a:ext>
+                      </a:extLst>
+                    </a:blip>
+                    <a:stretch>
+                      <a:fillRect/>
+                    </a:stretch>
+                  </pic:blipFill>
+                  <pic:spPr>
+                    <a:xfrm>
+                      <a:off x="0" y="0"/>
+                      <a:ext cx="1190625" cy="1295400"/>
+                    </a:xfrm>
+                    <a:prstGeom prst="rect">
+                      <a:avLst/>
+                    </a:prstGeom>
+                  </pic:spPr>
+                </pic:pic>
+              </a:graphicData>
+            </a:graphic>
+          </wp:anchor>
+        </w:drawing>
+      </w:r>
+      <w:r>
+        <w:rPr>
+          <w:noProof/>
+          <w:lang w:eastAsia="hu-HU"/>
+        </w:rPr>
+        <w:drawing>
+          <wp:anchor distT="0" distB="0" distL="114300" distR="114300" simplePos="0" relativeHeight="251681792" behindDoc="0" locked="0" layoutInCell="1" allowOverlap="1" wp14:anchorId="7D189318" wp14:editId="32CFEE64">
+            <wp:simplePos x="0" y="0"/>
+            <wp:positionH relativeFrom="column">
+              <wp:posOffset>0</wp:posOffset>
+            </wp:positionH>
+            <wp:positionV relativeFrom="paragraph">
+              <wp:posOffset>379095</wp:posOffset>
+            </wp:positionV>
+            <wp:extent cx="4433570" cy="2193925"/>
+            <wp:effectExtent l="0" t="0" r="5080" b="0"/>
+            <wp:wrapSquare wrapText="bothSides"/>
+            <wp:docPr id="31" name="Kép 31"/>
+            <wp:cNvGraphicFramePr>
+              <a:graphicFrameLocks xmlns:a="http://schemas.openxmlformats.org/drawingml/2006/main" noChangeAspect="1"/>
+            </wp:cNvGraphicFramePr>
+            <a:graphic xmlns:a="http://schemas.openxmlformats.org/drawingml/2006/main">
+              <a:graphicData uri="http://schemas.openxmlformats.org/drawingml/2006/picture">
+                <pic:pic xmlns:pic="http://schemas.openxmlformats.org/drawingml/2006/picture">
+                  <pic:nvPicPr>
+                    <pic:cNvPr id="1" name=""/>
+                    <pic:cNvPicPr/>
+                  </pic:nvPicPr>
+                  <pic:blipFill>
+                    <a:blip r:embed="rId28" cstate="print">
+                      <a:extLst>
+                        <a:ext uri="{28A0092B-C50C-407E-A947-70E740481C1C}">
+                          <a14:useLocalDpi xmlns:a14="http://schemas.microsoft.com/office/drawing/2010/main" val="0"/>
+                        </a:ext>
+                      </a:extLst>
+                    </a:blip>
+                    <a:stretch>
+                      <a:fillRect/>
+                    </a:stretch>
+                  </pic:blipFill>
+                  <pic:spPr>
+                    <a:xfrm>
+                      <a:off x="0" y="0"/>
+                      <a:ext cx="4433570" cy="2193925"/>
+                    </a:xfrm>
+                    <a:prstGeom prst="rect">
+                      <a:avLst/>
+                    </a:prstGeom>
+                  </pic:spPr>
+                </pic:pic>
+              </a:graphicData>
+            </a:graphic>
+            <wp14:sizeRelH relativeFrom="margin">
+              <wp14:pctWidth>0</wp14:pctWidth>
+            </wp14:sizeRelH>
+            <wp14:sizeRelV relativeFrom="margin">
+              <wp14:pctHeight>0</wp14:pctHeight>
+            </wp14:sizeRelV>
+          </wp:anchor>
+        </w:drawing>
+      </w:r>
+      <w:r>
+        <w:rPr>
+          <w:lang w:eastAsia="hu-HU"/>
+        </w:rPr>
+        <w:t>Diák és gondviselői oldalról hónap és tantárgy szintű lebontásban tekinthetőek meg a jegyek egymás mellet.</w:t>
+      </w:r>
+      <w:r>
+        <w:rPr>
+          <w:noProof/>
+          <w:lang w:eastAsia="hu-HU"/>
+        </w:rPr>
+        <w:t xml:space="preserve"> </w:t>
+      </w:r>
+      <w:r>
+        <w:rPr>
+          <w:noProof/>
+          <w:lang w:eastAsia="hu-HU"/>
+        </w:rPr>
+        <w:t>Az egér jegyfölé csúsztatása esetében megtekinthetőek annak részletes adatai</w:t>
+      </w:r>
+      <w:r>
+        <w:rPr>
+          <w:noProof/>
+          <w:lang w:eastAsia="hu-HU"/>
+        </w:rPr>
+        <w:t xml:space="preserve"> </w:t>
+      </w:r>
+      <w:r>
+        <w:rPr>
+          <w:noProof/>
+          <w:lang w:eastAsia="hu-HU"/>
+        </w:rPr>
+        <w:t>.</w:t>
+      </w:r>
+    </w:p>
+    <w:p>
+      <w:pPr>
+        <w:ind w:firstLine="708"/>
+        <w:rPr>
+          <w:noProof/>
+          <w:lang w:eastAsia="hu-HU"/>
+        </w:rPr>
+      </w:pPr>
+    </w:p>
+    <w:p>
+      <w:pPr>
+        <w:ind w:firstLine="708"/>
+        <w:rPr>
+          <w:noProof/>
+          <w:lang w:eastAsia="hu-HU"/>
+        </w:rPr>
+      </w:pPr>
+    </w:p>
+    <w:p>
+      <w:pPr>
+        <w:ind w:firstLine="708"/>
+        <w:rPr>
+          <w:noProof/>
+          <w:lang w:eastAsia="hu-HU"/>
+        </w:rPr>
+      </w:pPr>
+    </w:p>
+    <w:p>
+      <w:pPr>
+        <w:pStyle w:val="Cmsor1"/>
+        <w:rPr>
+          <w:lang w:eastAsia="hu-HU"/>
+        </w:rPr>
+      </w:pPr>
+      <w:bookmarkStart w:id="9" w:name="_Toc193747041"/>
+      <w:r>
+        <w:rPr>
+          <w:lang w:eastAsia="hu-HU"/>
+        </w:rPr>
+        <w:t>Felhasználók kezelése felület</w:t>
+      </w:r>
+      <w:bookmarkEnd w:id="9"/>
+    </w:p>
+    <w:p>
+      <w:pPr>
+        <w:rPr>
+          <w:lang w:eastAsia="hu-HU"/>
+        </w:rPr>
+      </w:pPr>
+    </w:p>
+    <w:p>
+      <w:pPr>
+        <w:ind w:firstLine="708"/>
+        <w:rPr>
+          <w:noProof/>
+          <w:lang w:eastAsia="hu-HU"/>
+        </w:rPr>
+      </w:pPr>
+      <w:r>
+        <w:rPr>
+          <w:noProof/>
+          <w:lang w:eastAsia="hu-HU"/>
+        </w:rPr>
+        <w:drawing>
+          <wp:anchor distT="0" distB="0" distL="114300" distR="114300" simplePos="0" relativeHeight="251683840" behindDoc="0" locked="0" layoutInCell="1" allowOverlap="1" wp14:anchorId="6DF947AB" wp14:editId="0F3F670E">
+            <wp:simplePos x="0" y="0"/>
+            <wp:positionH relativeFrom="column">
+              <wp:posOffset>69313</wp:posOffset>
+            </wp:positionH>
+            <wp:positionV relativeFrom="paragraph">
+              <wp:posOffset>657225</wp:posOffset>
+            </wp:positionV>
+            <wp:extent cx="3645535" cy="2133600"/>
+            <wp:effectExtent l="0" t="0" r="0" b="0"/>
+            <wp:wrapSquare wrapText="bothSides"/>
+            <wp:docPr id="33" name="Kép 33"/>
+            <wp:cNvGraphicFramePr>
+              <a:graphicFrameLocks xmlns:a="http://schemas.openxmlformats.org/drawingml/2006/main" noChangeAspect="1"/>
+            </wp:cNvGraphicFramePr>
+            <a:graphic xmlns:a="http://schemas.openxmlformats.org/drawingml/2006/main">
+              <a:graphicData uri="http://schemas.openxmlformats.org/drawingml/2006/picture">
+                <pic:pic xmlns:pic="http://schemas.openxmlformats.org/drawingml/2006/picture">
+                  <pic:nvPicPr>
+                    <pic:cNvPr id="1" name=""/>
+                    <pic:cNvPicPr/>
+                  </pic:nvPicPr>
+                  <pic:blipFill>
+                    <a:blip r:embed="rId29" cstate="print">
+                      <a:extLst>
+                        <a:ext uri="{28A0092B-C50C-407E-A947-70E740481C1C}">
+                          <a14:useLocalDpi xmlns:a14="http://schemas.microsoft.com/office/drawing/2010/main" val="0"/>
+                        </a:ext>
+                      </a:extLst>
+                    </a:blip>
+                    <a:stretch>
+                      <a:fillRect/>
+                    </a:stretch>
+                  </pic:blipFill>
+                  <pic:spPr>
+                    <a:xfrm>
+                      <a:off x="0" y="0"/>
+                      <a:ext cx="3645535" cy="2133600"/>
+                    </a:xfrm>
+                    <a:prstGeom prst="rect">
+                      <a:avLst/>
+                    </a:prstGeom>
+                  </pic:spPr>
+                </pic:pic>
+              </a:graphicData>
+            </a:graphic>
+            <wp14:sizeRelH relativeFrom="margin">
+              <wp14:pctWidth>0</wp14:pctWidth>
+            </wp14:sizeRelH>
+            <wp14:sizeRelV relativeFrom="margin">
+              <wp14:pctHeight>0</wp14:pctHeight>
+            </wp14:sizeRelV>
+          </wp:anchor>
+        </w:drawing>
+      </w:r>
+      <w:r>
+        <w:rPr>
+          <w:lang w:eastAsia="hu-HU"/>
+        </w:rPr>
+        <w:t>Ezt az oldalt csak rendszergazda típusú felhasználók képesek elérni. Itt lehetőség van a jelenlegi felhasználók adatainak módosítására, a felhasználók törlésére, és új felhasználók bevitelére.</w:t>
+      </w:r>
+      <w:r>
+        <w:rPr>
+          <w:noProof/>
+          <w:lang w:eastAsia="hu-HU"/>
+        </w:rPr>
+        <w:t xml:space="preserve"> </w:t>
+      </w:r>
+      <w:r>
+        <w:rPr>
+          <w:noProof/>
+          <w:lang w:eastAsia="hu-HU"/>
+        </w:rPr>
+        <w:t xml:space="preserve">A „Felhasználó módosítása” feliratú gomb megnyomásakor felugró ablakban változtathatjuk meg az egyes felhasználók adatait. </w:t>
+      </w:r>
+      <w:r>
+        <w:rPr>
+          <w:noProof/>
+          <w:lang w:eastAsia="hu-HU"/>
+        </w:rPr>
+        <w:t xml:space="preserve">A rendszer figyelmeztet ha már foglalt OM azonosítót próbálunk megadni, illetve ha már foglalt felhasználó névre próbáljuk módosítani, a felhasználónevet. Törléskor felugró ablakban van lehetőség a visszaigazolás megadására a törlést illetően. Az oldal tetején helyet kapott egy keresőmező melyben felhasználónév alapján kereshetünk rá az emberekre. Alul három különböző gomb van Diákok, gondviselők és tanárok feltöltéséhez. Mindegyik egy egy felugró ablakot aktivál. Minden </w:t>
+      </w:r>
+      <w:r>
+        <w:rPr>
+          <w:noProof/>
+          <w:lang w:eastAsia="hu-HU"/>
+        </w:rPr>
+        <w:lastRenderedPageBreak/>
+        <w:t>ablakban lehetőség van manuálisan hozzáadni, illetve fájlból feltölteni az új felhasználók adatait. Mindegyik ablakban meg van adva milyen adattagoknak kell szerepelniük egy felhasználó feltöltéséhez. Diákoknál ezek az addatagok  a következők:</w:t>
+      </w:r>
+      <w:r>
+        <w:rPr>
+          <w:noProof/>
+          <w:lang w:eastAsia="hu-HU"/>
+        </w:rPr>
+        <w:br/>
+      </w:r>
+      <w:r>
+        <w:rPr>
+          <w:noProof/>
+          <w:lang w:eastAsia="hu-HU"/>
+        </w:rPr>
+        <w:drawing>
+          <wp:anchor distT="0" distB="0" distL="114300" distR="114300" simplePos="0" relativeHeight="251684864" behindDoc="0" locked="0" layoutInCell="1" allowOverlap="1" wp14:anchorId="0E614859" wp14:editId="45214404">
+            <wp:simplePos x="0" y="0"/>
+            <wp:positionH relativeFrom="column">
+              <wp:posOffset>2134351</wp:posOffset>
+            </wp:positionH>
+            <wp:positionV relativeFrom="paragraph">
+              <wp:posOffset>652145</wp:posOffset>
+            </wp:positionV>
+            <wp:extent cx="1946275" cy="3946525"/>
+            <wp:effectExtent l="0" t="0" r="0" b="0"/>
+            <wp:wrapSquare wrapText="bothSides"/>
+            <wp:docPr id="34" name="Kép 34"/>
+            <wp:cNvGraphicFramePr>
+              <a:graphicFrameLocks xmlns:a="http://schemas.openxmlformats.org/drawingml/2006/main" noChangeAspect="1"/>
+            </wp:cNvGraphicFramePr>
+            <a:graphic xmlns:a="http://schemas.openxmlformats.org/drawingml/2006/main">
+              <a:graphicData uri="http://schemas.openxmlformats.org/drawingml/2006/picture">
+                <pic:pic xmlns:pic="http://schemas.openxmlformats.org/drawingml/2006/picture">
+                  <pic:nvPicPr>
+                    <pic:cNvPr id="0" name="Picture 3"/>
+                    <pic:cNvPicPr>
+                      <a:picLocks noChangeAspect="1" noChangeArrowheads="1"/>
+                    </pic:cNvPicPr>
+                  </pic:nvPicPr>
+                  <pic:blipFill>
+                    <a:blip r:embed="rId30" cstate="print">
+                      <a:extLst>
+                        <a:ext uri="{28A0092B-C50C-407E-A947-70E740481C1C}">
+                          <a14:useLocalDpi xmlns:a14="http://schemas.microsoft.com/office/drawing/2010/main" val="0"/>
+                        </a:ext>
+                      </a:extLst>
+                    </a:blip>
+                    <a:srcRect/>
+                    <a:stretch>
+                      <a:fillRect/>
+                    </a:stretch>
+                  </pic:blipFill>
+                  <pic:spPr bwMode="auto">
+                    <a:xfrm>
+                      <a:off x="0" y="0"/>
+                      <a:ext cx="1946275" cy="3946525"/>
+                    </a:xfrm>
+                    <a:prstGeom prst="rect">
+                      <a:avLst/>
+                    </a:prstGeom>
+                    <a:noFill/>
+                    <a:ln>
+                      <a:noFill/>
+                    </a:ln>
+                  </pic:spPr>
+                </pic:pic>
+              </a:graphicData>
+            </a:graphic>
+            <wp14:sizeRelH relativeFrom="margin">
+              <wp14:pctWidth>0</wp14:pctWidth>
+            </wp14:sizeRelH>
+            <wp14:sizeRelV relativeFrom="margin">
+              <wp14:pctHeight>0</wp14:pctHeight>
+            </wp14:sizeRelV>
+          </wp:anchor>
+        </w:drawing>
+      </w:r>
+    </w:p>
+    <w:p>
+      <w:pPr>
+        <w:pStyle w:val="Listaszerbekezds"/>
+        <w:numPr>
+          <w:ilvl w:val="0"/>
+          <w:numId w:val="1"/>
+        </w:numPr>
+        <w:rPr>
+          <w:noProof/>
+          <w:lang w:eastAsia="hu-HU"/>
+        </w:rPr>
+      </w:pPr>
+      <w:r>
+        <w:rPr>
+          <w:noProof/>
+          <w:lang w:eastAsia="hu-HU"/>
+        </w:rPr>
+        <w:t>Teljes név</w:t>
+      </w:r>
+    </w:p>
+    <w:p>
+      <w:pPr>
+        <w:pStyle w:val="Listaszerbekezds"/>
+        <w:numPr>
+          <w:ilvl w:val="0"/>
+          <w:numId w:val="1"/>
+        </w:numPr>
+        <w:rPr>
+          <w:noProof/>
+          <w:lang w:eastAsia="hu-HU"/>
+        </w:rPr>
+      </w:pPr>
+      <w:r>
+        <w:rPr>
+          <w:noProof/>
+          <w:lang w:eastAsia="hu-HU"/>
+        </w:rPr>
+        <w:t>Születési dátum</w:t>
+      </w:r>
+    </w:p>
+    <w:p>
+      <w:pPr>
+        <w:pStyle w:val="Listaszerbekezds"/>
+        <w:numPr>
+          <w:ilvl w:val="0"/>
+          <w:numId w:val="1"/>
+        </w:numPr>
+        <w:rPr>
+          <w:noProof/>
+          <w:lang w:eastAsia="hu-HU"/>
+        </w:rPr>
+      </w:pPr>
+      <w:r>
+        <w:rPr>
+          <w:noProof/>
+          <w:lang w:eastAsia="hu-HU"/>
+        </w:rPr>
+        <w:t>Lakcím</w:t>
+      </w:r>
+    </w:p>
+    <w:p>
+      <w:pPr>
+        <w:pStyle w:val="Listaszerbekezds"/>
+        <w:numPr>
+          <w:ilvl w:val="0"/>
+          <w:numId w:val="1"/>
+        </w:numPr>
+        <w:rPr>
+          <w:noProof/>
+          <w:lang w:eastAsia="hu-HU"/>
+        </w:rPr>
+      </w:pPr>
+      <w:r>
+        <w:rPr>
+          <w:noProof/>
+          <w:lang w:eastAsia="hu-HU"/>
+        </w:rPr>
+        <w:t>Telefonszám</w:t>
+      </w:r>
+    </w:p>
+    <w:p>
+      <w:pPr>
+        <w:pStyle w:val="Listaszerbekezds"/>
+        <w:numPr>
+          <w:ilvl w:val="0"/>
+          <w:numId w:val="1"/>
+        </w:numPr>
+        <w:rPr>
+          <w:noProof/>
+          <w:lang w:eastAsia="hu-HU"/>
+        </w:rPr>
+      </w:pPr>
+      <w:r>
+        <w:rPr>
+          <w:noProof/>
+          <w:lang w:eastAsia="hu-HU"/>
+        </w:rPr>
+        <w:t>E-mail cím</w:t>
+      </w:r>
+    </w:p>
+    <w:p>
+      <w:pPr>
+        <w:pStyle w:val="Listaszerbekezds"/>
+        <w:numPr>
+          <w:ilvl w:val="0"/>
+          <w:numId w:val="1"/>
+        </w:numPr>
+        <w:rPr>
+          <w:noProof/>
+          <w:lang w:eastAsia="hu-HU"/>
+        </w:rPr>
+      </w:pPr>
+      <w:r>
+        <w:rPr>
+          <w:noProof/>
+          <w:lang w:eastAsia="hu-HU"/>
+        </w:rPr>
+        <w:t>OM azonosító.</w:t>
+      </w:r>
+    </w:p>
+    <w:p>
+      <w:pPr>
+        <w:rPr>
+          <w:noProof/>
+          <w:lang w:eastAsia="hu-HU"/>
+        </w:rPr>
+      </w:pPr>
+      <w:r>
+        <w:rPr>
+          <w:noProof/>
+          <w:lang w:eastAsia="hu-HU"/>
+        </w:rPr>
+        <w:t>Pedagógusok esetén:</w:t>
+      </w:r>
+    </w:p>
+    <w:p>
+      <w:pPr>
+        <w:pStyle w:val="Listaszerbekezds"/>
+        <w:numPr>
+          <w:ilvl w:val="0"/>
+          <w:numId w:val="2"/>
+        </w:numPr>
+        <w:rPr>
+          <w:noProof/>
+          <w:lang w:eastAsia="hu-HU"/>
+        </w:rPr>
+      </w:pPr>
+      <w:r>
+        <w:rPr>
+          <w:noProof/>
+          <w:lang w:eastAsia="hu-HU"/>
+        </w:rPr>
+        <w:t>Teljes név</w:t>
+      </w:r>
+    </w:p>
+    <w:p>
+      <w:pPr>
+        <w:pStyle w:val="Listaszerbekezds"/>
+        <w:numPr>
+          <w:ilvl w:val="0"/>
+          <w:numId w:val="2"/>
+        </w:numPr>
+        <w:rPr>
+          <w:noProof/>
+          <w:lang w:eastAsia="hu-HU"/>
+        </w:rPr>
+      </w:pPr>
+      <w:r>
+        <w:rPr>
+          <w:noProof/>
+          <w:lang w:eastAsia="hu-HU"/>
+        </w:rPr>
+        <w:t>Telefonszám</w:t>
+      </w:r>
+    </w:p>
+    <w:p>
+      <w:pPr>
+        <w:pStyle w:val="Listaszerbekezds"/>
+        <w:numPr>
+          <w:ilvl w:val="0"/>
+          <w:numId w:val="2"/>
+        </w:numPr>
+        <w:rPr>
+          <w:noProof/>
+          <w:lang w:eastAsia="hu-HU"/>
+        </w:rPr>
+      </w:pPr>
+      <w:r>
+        <w:rPr>
+          <w:noProof/>
+          <w:lang w:eastAsia="hu-HU"/>
+        </w:rPr>
+        <w:t>E-mail cím</w:t>
+      </w:r>
+    </w:p>
+    <w:p>
+      <w:pPr>
+        <w:pStyle w:val="Listaszerbekezds"/>
+        <w:numPr>
+          <w:ilvl w:val="0"/>
+          <w:numId w:val="2"/>
+        </w:numPr>
+        <w:rPr>
+          <w:noProof/>
+          <w:lang w:eastAsia="hu-HU"/>
+        </w:rPr>
+      </w:pPr>
+      <w:r>
+        <w:rPr>
+          <w:noProof/>
+          <w:lang w:eastAsia="hu-HU"/>
+        </w:rPr>
+        <w:t>Születési dátum</w:t>
+      </w:r>
+    </w:p>
+    <w:p>
+      <w:pPr>
+        <w:rPr>
+          <w:noProof/>
+          <w:lang w:eastAsia="hu-HU"/>
+        </w:rPr>
+      </w:pPr>
+      <w:r>
+        <w:rPr>
+          <w:noProof/>
+          <w:lang w:eastAsia="hu-HU"/>
+        </w:rPr>
+        <w:t>Gondviselők esetén:</w:t>
+      </w:r>
+    </w:p>
+    <w:p>
+      <w:pPr>
+        <w:pStyle w:val="Listaszerbekezds"/>
+        <w:numPr>
+          <w:ilvl w:val="0"/>
+          <w:numId w:val="2"/>
+        </w:numPr>
+        <w:rPr>
+          <w:noProof/>
+          <w:lang w:eastAsia="hu-HU"/>
+        </w:rPr>
+      </w:pPr>
+      <w:r>
+        <w:rPr>
+          <w:noProof/>
+          <w:lang w:eastAsia="hu-HU"/>
+        </w:rPr>
+        <w:t>Teljes név</w:t>
+      </w:r>
+    </w:p>
+    <w:p>
+      <w:pPr>
+        <w:pStyle w:val="Listaszerbekezds"/>
+        <w:numPr>
+          <w:ilvl w:val="0"/>
+          <w:numId w:val="2"/>
+        </w:numPr>
+        <w:rPr>
+          <w:noProof/>
+          <w:lang w:eastAsia="hu-HU"/>
+        </w:rPr>
+      </w:pPr>
+      <w:r>
+        <w:rPr>
+          <w:noProof/>
+          <w:lang w:eastAsia="hu-HU"/>
+        </w:rPr>
+        <w:t>Születési dátum</w:t>
+      </w:r>
+    </w:p>
+    <w:p>
+      <w:pPr>
+        <w:pStyle w:val="Listaszerbekezds"/>
+        <w:numPr>
+          <w:ilvl w:val="0"/>
+          <w:numId w:val="2"/>
+        </w:numPr>
+        <w:rPr>
+          <w:noProof/>
+          <w:lang w:eastAsia="hu-HU"/>
+        </w:rPr>
+      </w:pPr>
+      <w:r>
+        <w:rPr>
+          <w:noProof/>
+          <w:lang w:eastAsia="hu-HU"/>
+        </w:rPr>
+        <w:t>Lakcím</w:t>
+      </w:r>
+    </w:p>
+    <w:p>
+      <w:pPr>
+        <w:pStyle w:val="Listaszerbekezds"/>
+        <w:numPr>
+          <w:ilvl w:val="0"/>
+          <w:numId w:val="2"/>
+        </w:numPr>
+        <w:rPr>
+          <w:noProof/>
+          <w:lang w:eastAsia="hu-HU"/>
+        </w:rPr>
+      </w:pPr>
+      <w:r>
+        <w:rPr>
+          <w:noProof/>
+          <w:lang w:eastAsia="hu-HU"/>
+        </w:rPr>
+        <w:t>Telefonszám</w:t>
+      </w:r>
+    </w:p>
+    <w:p>
+      <w:pPr>
+        <w:pStyle w:val="Listaszerbekezds"/>
+        <w:numPr>
+          <w:ilvl w:val="0"/>
+          <w:numId w:val="2"/>
+        </w:numPr>
+        <w:rPr>
+          <w:noProof/>
+          <w:lang w:eastAsia="hu-HU"/>
+        </w:rPr>
+      </w:pPr>
+      <w:r>
+        <w:rPr>
+          <w:noProof/>
+          <w:lang w:eastAsia="hu-HU"/>
+        </w:rPr>
+        <w:t>E-mail cím</w:t>
+      </w:r>
+    </w:p>
+    <w:p>
+      <w:pPr>
+        <w:pStyle w:val="Listaszerbekezds"/>
+        <w:numPr>
+          <w:ilvl w:val="0"/>
+          <w:numId w:val="2"/>
+        </w:numPr>
+        <w:rPr>
+          <w:noProof/>
+          <w:lang w:eastAsia="hu-HU"/>
+        </w:rPr>
+      </w:pPr>
+      <w:r>
+        <w:rPr>
+          <w:noProof/>
+          <w:lang w:eastAsia="hu-HU"/>
+        </w:rPr>
+        <w:t>A gondviselőkhöz tartozó diákok OM azonosítói vesszővel elválasztva</w:t>
+      </w:r>
+    </w:p>
+    <w:p>
+      <w:pPr>
+        <w:ind w:left="360"/>
+        <w:rPr>
+          <w:noProof/>
+          <w:lang w:eastAsia="hu-HU"/>
+        </w:rPr>
+      </w:pPr>
+      <w:r>
+        <w:rPr>
+          <w:noProof/>
+          <w:lang w:eastAsia="hu-HU"/>
+        </w:rPr>
+        <w:t xml:space="preserve">Minden feltöltés esetében </w:t>
+      </w:r>
+      <w:r>
+        <w:rPr>
+          <w:noProof/>
+          <w:lang w:eastAsia="hu-HU"/>
+        </w:rPr>
+        <w:t xml:space="preserve">lehetőség van .txt, .csv, .xlsx típusú fájlokból való feltöltésre. Elöször fel kell tölteni ezeket a fájlokat, aztán a „Fájlok beolvasása” gombra kattintva kerülnek beolvasásra. </w:t>
+      </w:r>
+    </w:p>
+    <w:p>
+      <w:pPr>
+        <w:ind w:left="360"/>
+        <w:rPr>
+          <w:noProof/>
+          <w:lang w:eastAsia="hu-HU"/>
+        </w:rPr>
+      </w:pPr>
+      <w:r>
+        <w:rPr>
+          <w:noProof/>
+          <w:lang w:eastAsia="hu-HU"/>
+        </w:rPr>
+        <w:tab/>
+        <w:t>A küldés gomb megnyomása után egy txt file automatikusan letöltődik. Ebben a fájlban szerepelnek az újonnan létrehozott felhasználók felhasználónevei és jelszavai. Ezeket a rendszergazda juttatja el az illetékeseknek.</w:t>
+      </w:r>
+    </w:p>
+    <w:p>
+      <w:pPr>
+        <w:ind w:left="360"/>
+        <w:rPr>
+          <w:noProof/>
+          <w:lang w:eastAsia="hu-HU"/>
+        </w:rPr>
+      </w:pPr>
+    </w:p>
+    <w:p>
+      <w:pPr>
+        <w:pStyle w:val="Cmsor1"/>
+        <w:rPr>
+          <w:noProof/>
+          <w:lang w:eastAsia="hu-HU"/>
+        </w:rPr>
+      </w:pPr>
+      <w:bookmarkStart w:id="10" w:name="_Toc193747042"/>
+      <w:r>
+        <w:rPr>
+          <w:noProof/>
+          <w:lang w:eastAsia="hu-HU"/>
+        </w:rPr>
+        <w:t xml:space="preserve">Csoportok kezelése </w:t>
+      </w:r>
+      <w:r>
+        <w:rPr>
+          <w:lang w:eastAsia="hu-HU"/>
+        </w:rPr>
+        <w:t>felület</w:t>
+      </w:r>
+      <w:bookmarkEnd w:id="10"/>
+    </w:p>
+    <w:p>
+      <w:pPr>
+        <w:rPr>
+          <w:lang w:eastAsia="hu-HU"/>
+        </w:rPr>
+      </w:pPr>
+      <w:r>
+        <w:rPr>
+          <w:noProof/>
+          <w:lang w:eastAsia="hu-HU"/>
+        </w:rPr>
+        <w:drawing>
+          <wp:anchor distT="0" distB="0" distL="114300" distR="114300" simplePos="0" relativeHeight="251685888" behindDoc="0" locked="0" layoutInCell="1" allowOverlap="1" wp14:anchorId="56CEA228" wp14:editId="502FB72A">
+            <wp:simplePos x="0" y="0"/>
+            <wp:positionH relativeFrom="column">
+              <wp:posOffset>635</wp:posOffset>
+            </wp:positionH>
+            <wp:positionV relativeFrom="paragraph">
+              <wp:posOffset>380365</wp:posOffset>
+            </wp:positionV>
+            <wp:extent cx="4841240" cy="1052830"/>
+            <wp:effectExtent l="0" t="0" r="0" b="0"/>
+            <wp:wrapSquare wrapText="bothSides"/>
+            <wp:docPr id="35" name="Kép 35"/>
+            <wp:cNvGraphicFramePr>
+              <a:graphicFrameLocks xmlns:a="http://schemas.openxmlformats.org/drawingml/2006/main" noChangeAspect="1"/>
+            </wp:cNvGraphicFramePr>
+            <a:graphic xmlns:a="http://schemas.openxmlformats.org/drawingml/2006/main">
+              <a:graphicData uri="http://schemas.openxmlformats.org/drawingml/2006/picture">
+                <pic:pic xmlns:pic="http://schemas.openxmlformats.org/drawingml/2006/picture">
+                  <pic:nvPicPr>
+                    <pic:cNvPr id="1" name=""/>
+                    <pic:cNvPicPr/>
+                  </pic:nvPicPr>
+                  <pic:blipFill>
+                    <a:blip r:embed="rId31" cstate="print">
+                      <a:extLst>
+                        <a:ext uri="{28A0092B-C50C-407E-A947-70E740481C1C}">
+                          <a14:useLocalDpi xmlns:a14="http://schemas.microsoft.com/office/drawing/2010/main" val="0"/>
+                        </a:ext>
+                      </a:extLst>
+                    </a:blip>
+                    <a:stretch>
+                      <a:fillRect/>
+                    </a:stretch>
+                  </pic:blipFill>
+                  <pic:spPr>
+                    <a:xfrm>
+                      <a:off x="0" y="0"/>
+                      <a:ext cx="4841240" cy="1052830"/>
+                    </a:xfrm>
+                    <a:prstGeom prst="rect">
+                      <a:avLst/>
+                    </a:prstGeom>
+                  </pic:spPr>
+                </pic:pic>
+              </a:graphicData>
+            </a:graphic>
+            <wp14:sizeRelH relativeFrom="margin">
+              <wp14:pctWidth>0</wp14:pctWidth>
+            </wp14:sizeRelH>
+            <wp14:sizeRelV relativeFrom="margin">
+              <wp14:pctHeight>0</wp14:pctHeight>
+            </wp14:sizeRelV>
+          </wp:anchor>
+        </w:drawing>
+      </w:r>
+      <w:r>
+        <w:rPr>
+          <w:lang w:eastAsia="hu-HU"/>
+        </w:rPr>
+        <w:t xml:space="preserve">Nagyon hasonló a Felhasználók kezelése </w:t>
+      </w:r>
+      <w:proofErr w:type="gramStart"/>
+      <w:r>
+        <w:rPr>
+          <w:lang w:eastAsia="hu-HU"/>
+        </w:rPr>
+        <w:t>funkcióhoz</w:t>
+      </w:r>
+      <w:proofErr w:type="gramEnd"/>
+      <w:r>
+        <w:rPr>
+          <w:lang w:eastAsia="hu-HU"/>
+        </w:rPr>
+        <w:t xml:space="preserve">. Egymás alatt jelennek meg a csoportok, a nevükkel és a tagjaik számával együtt. A csoportra kattintáskor </w:t>
+      </w:r>
+      <w:proofErr w:type="spellStart"/>
+      <w:r>
+        <w:rPr>
+          <w:lang w:eastAsia="hu-HU"/>
+        </w:rPr>
+        <w:t>megtekinthetőek</w:t>
+      </w:r>
+      <w:proofErr w:type="spellEnd"/>
+      <w:r>
+        <w:rPr>
+          <w:lang w:eastAsia="hu-HU"/>
+        </w:rPr>
+        <w:t xml:space="preserve"> annak tagjai. Itt lehetőség van új diákok hozzáadásár OM azonosító </w:t>
+      </w:r>
+      <w:r>
+        <w:rPr>
+          <w:lang w:eastAsia="hu-HU"/>
+        </w:rPr>
+        <w:lastRenderedPageBreak/>
+        <w:t xml:space="preserve">alapján, illetve a jelenlegiek eltávolítására a csoportból. Illetve az egész csoport kitörlésére. Ez </w:t>
+      </w:r>
+      <w:r>
+        <w:rPr>
+          <w:noProof/>
+          <w:lang w:eastAsia="hu-HU"/>
+        </w:rPr>
+        <w:drawing>
+          <wp:anchor distT="0" distB="0" distL="114300" distR="114300" simplePos="0" relativeHeight="251686912" behindDoc="0" locked="0" layoutInCell="1" allowOverlap="1" wp14:anchorId="3C8880DB" wp14:editId="5BC42746">
+            <wp:simplePos x="0" y="0"/>
+            <wp:positionH relativeFrom="column">
+              <wp:posOffset>-103621</wp:posOffset>
+            </wp:positionH>
+            <wp:positionV relativeFrom="paragraph">
+              <wp:posOffset>367665</wp:posOffset>
+            </wp:positionV>
+            <wp:extent cx="5241290" cy="2583815"/>
+            <wp:effectExtent l="0" t="0" r="0" b="6985"/>
+            <wp:wrapSquare wrapText="bothSides"/>
+            <wp:docPr id="36" name="Kép 36"/>
+            <wp:cNvGraphicFramePr>
+              <a:graphicFrameLocks xmlns:a="http://schemas.openxmlformats.org/drawingml/2006/main" noChangeAspect="1"/>
+            </wp:cNvGraphicFramePr>
+            <a:graphic xmlns:a="http://schemas.openxmlformats.org/drawingml/2006/main">
+              <a:graphicData uri="http://schemas.openxmlformats.org/drawingml/2006/picture">
+                <pic:pic xmlns:pic="http://schemas.openxmlformats.org/drawingml/2006/picture">
+                  <pic:nvPicPr>
+                    <pic:cNvPr id="1" name=""/>
+                    <pic:cNvPicPr/>
+                  </pic:nvPicPr>
+                  <pic:blipFill>
+                    <a:blip r:embed="rId32" cstate="print">
+                      <a:extLst>
+                        <a:ext uri="{28A0092B-C50C-407E-A947-70E740481C1C}">
+                          <a14:useLocalDpi xmlns:a14="http://schemas.microsoft.com/office/drawing/2010/main" val="0"/>
+                        </a:ext>
+                      </a:extLst>
+                    </a:blip>
+                    <a:stretch>
+                      <a:fillRect/>
+                    </a:stretch>
+                  </pic:blipFill>
+                  <pic:spPr>
+                    <a:xfrm>
+                      <a:off x="0" y="0"/>
+                      <a:ext cx="5241290" cy="2583815"/>
+                    </a:xfrm>
+                    <a:prstGeom prst="rect">
+                      <a:avLst/>
+                    </a:prstGeom>
+                  </pic:spPr>
+                </pic:pic>
+              </a:graphicData>
+            </a:graphic>
+            <wp14:sizeRelH relativeFrom="margin">
+              <wp14:pctWidth>0</wp14:pctWidth>
+            </wp14:sizeRelH>
+            <wp14:sizeRelV relativeFrom="margin">
+              <wp14:pctHeight>0</wp14:pctHeight>
+            </wp14:sizeRelV>
+          </wp:anchor>
+        </w:drawing>
+      </w:r>
+      <w:r>
+        <w:rPr>
+          <w:lang w:eastAsia="hu-HU"/>
+        </w:rPr>
+        <w:t xml:space="preserve">nem </w:t>
+      </w:r>
+      <w:proofErr w:type="spellStart"/>
+      <w:r>
+        <w:rPr>
+          <w:lang w:eastAsia="hu-HU"/>
+        </w:rPr>
+        <w:t>törli</w:t>
+      </w:r>
+      <w:proofErr w:type="spellEnd"/>
+      <w:r>
+        <w:rPr>
+          <w:lang w:eastAsia="hu-HU"/>
+        </w:rPr>
+        <w:t xml:space="preserve"> a felhasználókat csak a csoporttal kapcsolatos </w:t>
+      </w:r>
+      <w:proofErr w:type="gramStart"/>
+      <w:r>
+        <w:rPr>
+          <w:lang w:eastAsia="hu-HU"/>
+        </w:rPr>
+        <w:t>információkat</w:t>
+      </w:r>
+      <w:proofErr w:type="gramEnd"/>
+      <w:r>
+        <w:rPr>
+          <w:lang w:eastAsia="hu-HU"/>
+        </w:rPr>
+        <w:t>, például a tanórákat.</w:t>
+      </w:r>
+      <w:r>
+        <w:rPr>
+          <w:noProof/>
+          <w:lang w:eastAsia="hu-HU"/>
+        </w:rPr>
+        <w:t xml:space="preserve"> </w:t>
+      </w:r>
+    </w:p>
     <w:sectPr>
       <w:pgSz w:w="11906" w:h="16838"/>
       <w:pgMar w:top="1417" w:right="1417" w:bottom="1417" w:left="1417" w:header="708" w:footer="708" w:gutter="0"/>
@@ -1268,6 +3751,243 @@
     </w:sectPr>
   </w:body>
 </w:document>
+</file>
+
+<file path=word/numbering.xml><?xml version="1.0" encoding="utf-8"?>
+<w:numbering xmlns:wpc="http://schemas.microsoft.com/office/word/2010/wordprocessingCanvas" xmlns:cx="http://schemas.microsoft.com/office/drawing/2014/chartex" xmlns:mc="http://schemas.openxmlformats.org/markup-compatibility/2006" xmlns:o="urn:schemas-microsoft-com:office:office" xmlns:r="http://schemas.openxmlformats.org/officeDocument/2006/relationships" xmlns:m="http://schemas.openxmlformats.org/officeDocument/2006/math" xmlns:v="urn:schemas-microsoft-com:vml" xmlns:wp14="http://schemas.microsoft.com/office/word/2010/wordprocessingDrawing" xmlns:wp="http://schemas.openxmlformats.org/drawingml/2006/wordprocessingDrawing" xmlns:w10="urn:schemas-microsoft-com:office:word" xmlns:w="http://schemas.openxmlformats.org/wordprocessingml/2006/main" xmlns:w14="http://schemas.microsoft.com/office/word/2010/wordml" xmlns:w15="http://schemas.microsoft.com/office/word/2012/wordml" xmlns:w16se="http://schemas.microsoft.com/office/word/2015/wordml/symex" xmlns:wpg="http://schemas.microsoft.com/office/word/2010/wordprocessingGroup" xmlns:wpi="http://schemas.microsoft.com/office/word/2010/wordprocessingInk" xmlns:wne="http://schemas.microsoft.com/office/word/2006/wordml" xmlns:wps="http://schemas.microsoft.com/office/word/2010/wordprocessingShape" mc:Ignorable="w14 w15 w16se wp14">
+  <w:abstractNum w:abstractNumId="0" w15:restartNumberingAfterBreak="0">
+    <w:nsid w:val="1D9B6B35"/>
+    <w:multiLevelType w:val="hybridMultilevel"/>
+    <w:tmpl w:val="C806164C"/>
+    <w:lvl w:ilvl="0" w:tplc="040E0001">
+      <w:start w:val="1"/>
+      <w:numFmt w:val="bullet"/>
+      <w:lvlText w:val=""/>
+      <w:lvlJc w:val="left"/>
+      <w:pPr>
+        <w:ind w:left="720" w:hanging="360"/>
+      </w:pPr>
+      <w:rPr>
+        <w:rFonts w:ascii="Symbol" w:hAnsi="Symbol" w:hint="default"/>
+      </w:rPr>
+    </w:lvl>
+    <w:lvl w:ilvl="1" w:tplc="040E0003" w:tentative="1">
+      <w:start w:val="1"/>
+      <w:numFmt w:val="bullet"/>
+      <w:lvlText w:val="o"/>
+      <w:lvlJc w:val="left"/>
+      <w:pPr>
+        <w:ind w:left="1440" w:hanging="360"/>
+      </w:pPr>
+      <w:rPr>
+        <w:rFonts w:ascii="Courier New" w:hAnsi="Courier New" w:cs="Courier New" w:hint="default"/>
+      </w:rPr>
+    </w:lvl>
+    <w:lvl w:ilvl="2" w:tplc="040E0005" w:tentative="1">
+      <w:start w:val="1"/>
+      <w:numFmt w:val="bullet"/>
+      <w:lvlText w:val=""/>
+      <w:lvlJc w:val="left"/>
+      <w:pPr>
+        <w:ind w:left="2160" w:hanging="360"/>
+      </w:pPr>
+      <w:rPr>
+        <w:rFonts w:ascii="Wingdings" w:hAnsi="Wingdings" w:hint="default"/>
+      </w:rPr>
+    </w:lvl>
+    <w:lvl w:ilvl="3" w:tplc="040E0001" w:tentative="1">
+      <w:start w:val="1"/>
+      <w:numFmt w:val="bullet"/>
+      <w:lvlText w:val=""/>
+      <w:lvlJc w:val="left"/>
+      <w:pPr>
+        <w:ind w:left="2880" w:hanging="360"/>
+      </w:pPr>
+      <w:rPr>
+        <w:rFonts w:ascii="Symbol" w:hAnsi="Symbol" w:hint="default"/>
+      </w:rPr>
+    </w:lvl>
+    <w:lvl w:ilvl="4" w:tplc="040E0003" w:tentative="1">
+      <w:start w:val="1"/>
+      <w:numFmt w:val="bullet"/>
+      <w:lvlText w:val="o"/>
+      <w:lvlJc w:val="left"/>
+      <w:pPr>
+        <w:ind w:left="3600" w:hanging="360"/>
+      </w:pPr>
+      <w:rPr>
+        <w:rFonts w:ascii="Courier New" w:hAnsi="Courier New" w:cs="Courier New" w:hint="default"/>
+      </w:rPr>
+    </w:lvl>
+    <w:lvl w:ilvl="5" w:tplc="040E0005" w:tentative="1">
+      <w:start w:val="1"/>
+      <w:numFmt w:val="bullet"/>
+      <w:lvlText w:val=""/>
+      <w:lvlJc w:val="left"/>
+      <w:pPr>
+        <w:ind w:left="4320" w:hanging="360"/>
+      </w:pPr>
+      <w:rPr>
+        <w:rFonts w:ascii="Wingdings" w:hAnsi="Wingdings" w:hint="default"/>
+      </w:rPr>
+    </w:lvl>
+    <w:lvl w:ilvl="6" w:tplc="040E0001" w:tentative="1">
+      <w:start w:val="1"/>
+      <w:numFmt w:val="bullet"/>
+      <w:lvlText w:val=""/>
+      <w:lvlJc w:val="left"/>
+      <w:pPr>
+        <w:ind w:left="5040" w:hanging="360"/>
+      </w:pPr>
+      <w:rPr>
+        <w:rFonts w:ascii="Symbol" w:hAnsi="Symbol" w:hint="default"/>
+      </w:rPr>
+    </w:lvl>
+    <w:lvl w:ilvl="7" w:tplc="040E0003" w:tentative="1">
+      <w:start w:val="1"/>
+      <w:numFmt w:val="bullet"/>
+      <w:lvlText w:val="o"/>
+      <w:lvlJc w:val="left"/>
+      <w:pPr>
+        <w:ind w:left="5760" w:hanging="360"/>
+      </w:pPr>
+      <w:rPr>
+        <w:rFonts w:ascii="Courier New" w:hAnsi="Courier New" w:cs="Courier New" w:hint="default"/>
+      </w:rPr>
+    </w:lvl>
+    <w:lvl w:ilvl="8" w:tplc="040E0005" w:tentative="1">
+      <w:start w:val="1"/>
+      <w:numFmt w:val="bullet"/>
+      <w:lvlText w:val=""/>
+      <w:lvlJc w:val="left"/>
+      <w:pPr>
+        <w:ind w:left="6480" w:hanging="360"/>
+      </w:pPr>
+      <w:rPr>
+        <w:rFonts w:ascii="Wingdings" w:hAnsi="Wingdings" w:hint="default"/>
+      </w:rPr>
+    </w:lvl>
+  </w:abstractNum>
+  <w:abstractNum w:abstractNumId="1" w15:restartNumberingAfterBreak="0">
+    <w:nsid w:val="34D875E8"/>
+    <w:multiLevelType w:val="hybridMultilevel"/>
+    <w:tmpl w:val="948A1E60"/>
+    <w:lvl w:ilvl="0" w:tplc="040E0001">
+      <w:start w:val="1"/>
+      <w:numFmt w:val="bullet"/>
+      <w:lvlText w:val=""/>
+      <w:lvlJc w:val="left"/>
+      <w:pPr>
+        <w:ind w:left="720" w:hanging="360"/>
+      </w:pPr>
+      <w:rPr>
+        <w:rFonts w:ascii="Symbol" w:hAnsi="Symbol" w:hint="default"/>
+      </w:rPr>
+    </w:lvl>
+    <w:lvl w:ilvl="1" w:tplc="040E0003" w:tentative="1">
+      <w:start w:val="1"/>
+      <w:numFmt w:val="bullet"/>
+      <w:lvlText w:val="o"/>
+      <w:lvlJc w:val="left"/>
+      <w:pPr>
+        <w:ind w:left="1440" w:hanging="360"/>
+      </w:pPr>
+      <w:rPr>
+        <w:rFonts w:ascii="Courier New" w:hAnsi="Courier New" w:cs="Courier New" w:hint="default"/>
+      </w:rPr>
+    </w:lvl>
+    <w:lvl w:ilvl="2" w:tplc="040E0005" w:tentative="1">
+      <w:start w:val="1"/>
+      <w:numFmt w:val="bullet"/>
+      <w:lvlText w:val=""/>
+      <w:lvlJc w:val="left"/>
+      <w:pPr>
+        <w:ind w:left="2160" w:hanging="360"/>
+      </w:pPr>
+      <w:rPr>
+        <w:rFonts w:ascii="Wingdings" w:hAnsi="Wingdings" w:hint="default"/>
+      </w:rPr>
+    </w:lvl>
+    <w:lvl w:ilvl="3" w:tplc="040E0001" w:tentative="1">
+      <w:start w:val="1"/>
+      <w:numFmt w:val="bullet"/>
+      <w:lvlText w:val=""/>
+      <w:lvlJc w:val="left"/>
+      <w:pPr>
+        <w:ind w:left="2880" w:hanging="360"/>
+      </w:pPr>
+      <w:rPr>
+        <w:rFonts w:ascii="Symbol" w:hAnsi="Symbol" w:hint="default"/>
+      </w:rPr>
+    </w:lvl>
+    <w:lvl w:ilvl="4" w:tplc="040E0003" w:tentative="1">
+      <w:start w:val="1"/>
+      <w:numFmt w:val="bullet"/>
+      <w:lvlText w:val="o"/>
+      <w:lvlJc w:val="left"/>
+      <w:pPr>
+        <w:ind w:left="3600" w:hanging="360"/>
+      </w:pPr>
+      <w:rPr>
+        <w:rFonts w:ascii="Courier New" w:hAnsi="Courier New" w:cs="Courier New" w:hint="default"/>
+      </w:rPr>
+    </w:lvl>
+    <w:lvl w:ilvl="5" w:tplc="040E0005" w:tentative="1">
+      <w:start w:val="1"/>
+      <w:numFmt w:val="bullet"/>
+      <w:lvlText w:val=""/>
+      <w:lvlJc w:val="left"/>
+      <w:pPr>
+        <w:ind w:left="4320" w:hanging="360"/>
+      </w:pPr>
+      <w:rPr>
+        <w:rFonts w:ascii="Wingdings" w:hAnsi="Wingdings" w:hint="default"/>
+      </w:rPr>
+    </w:lvl>
+    <w:lvl w:ilvl="6" w:tplc="040E0001" w:tentative="1">
+      <w:start w:val="1"/>
+      <w:numFmt w:val="bullet"/>
+      <w:lvlText w:val=""/>
+      <w:lvlJc w:val="left"/>
+      <w:pPr>
+        <w:ind w:left="5040" w:hanging="360"/>
+      </w:pPr>
+      <w:rPr>
+        <w:rFonts w:ascii="Symbol" w:hAnsi="Symbol" w:hint="default"/>
+      </w:rPr>
+    </w:lvl>
+    <w:lvl w:ilvl="7" w:tplc="040E0003" w:tentative="1">
+      <w:start w:val="1"/>
+      <w:numFmt w:val="bullet"/>
+      <w:lvlText w:val="o"/>
+      <w:lvlJc w:val="left"/>
+      <w:pPr>
+        <w:ind w:left="5760" w:hanging="360"/>
+      </w:pPr>
+      <w:rPr>
+        <w:rFonts w:ascii="Courier New" w:hAnsi="Courier New" w:cs="Courier New" w:hint="default"/>
+      </w:rPr>
+    </w:lvl>
+    <w:lvl w:ilvl="8" w:tplc="040E0005" w:tentative="1">
+      <w:start w:val="1"/>
+      <w:numFmt w:val="bullet"/>
+      <w:lvlText w:val=""/>
+      <w:lvlJc w:val="left"/>
+      <w:pPr>
+        <w:ind w:left="6480" w:hanging="360"/>
+      </w:pPr>
+      <w:rPr>
+        <w:rFonts w:ascii="Wingdings" w:hAnsi="Wingdings" w:hint="default"/>
+      </w:rPr>
+    </w:lvl>
+  </w:abstractNum>
+  <w:num w:numId="1">
+    <w:abstractNumId w:val="1"/>
+  </w:num>
+  <w:num w:numId="2">
+    <w:abstractNumId w:val="0"/>
+  </w:num>
+</w:numbering>
 </file>
 
 <file path=word/styles.xml><?xml version="1.0" encoding="utf-8"?>
@@ -1720,6 +4440,7 @@
   <w:style w:type="character" w:default="1" w:styleId="Bekezdsalapbettpusa">
     <w:name w:val="Default Paragraph Font"/>
     <w:uiPriority w:val="1"/>
+    <w:semiHidden/>
     <w:unhideWhenUsed/>
   </w:style>
   <w:style w:type="table" w:default="1" w:styleId="Normltblzat">
@@ -1837,6 +4558,17 @@
       <w:color w:val="0563C1" w:themeColor="hyperlink"/>
       <w:u w:val="single"/>
     </w:rPr>
+  </w:style>
+  <w:style w:type="paragraph" w:styleId="Listaszerbekezds">
+    <w:name w:val="List Paragraph"/>
+    <w:basedOn w:val="Norml"/>
+    <w:uiPriority w:val="34"/>
+    <w:qFormat/>
+    <w:rsid w:val="00B436FF"/>
+    <w:pPr>
+      <w:ind w:left="720"/>
+      <w:contextualSpacing/>
+    </w:pPr>
   </w:style>
 </w:styles>
 </file>

</xml_diff>

<commit_message>
swagger alakult, deleteGroup hiányzik mert még nincs meg a lesson kitörlése
</commit_message>
<xml_diff>
--- a/dokumentáció/Felhasználói dokumentáció.docx
+++ b/dokumentáció/Felhasználói dokumentáció.docx
@@ -941,7 +941,19 @@
           <w:rPr>
             <w:rStyle w:val="Hiperhivatkozs"/>
           </w:rPr>
-          <w:t>https://github.com/HavaAlex/ckik-vizsgaremek-2024</w:t>
+          <w:t>https://github.com/HavaAlex/ckik-vizsgaremek</w:t>
+        </w:r>
+        <w:r>
+          <w:rPr>
+            <w:rStyle w:val="Hiperhivatkozs"/>
+          </w:rPr>
+          <w:t>-</w:t>
+        </w:r>
+        <w:r>
+          <w:rPr>
+            <w:rStyle w:val="Hiperhivatkozs"/>
+          </w:rPr>
+          <w:t>2024</w:t>
         </w:r>
       </w:hyperlink>
       <w:r>
@@ -1002,7 +1014,13 @@
         <w:t xml:space="preserve">ért </w:t>
       </w:r>
       <w:r>
-        <w:t xml:space="preserve">indítsa el az XAMPP alkalmazást. Itt a képen az </w:t>
+        <w:t>indítsa el az</w:t>
+      </w:r>
+      <w:r>
+        <w:t xml:space="preserve"> XAMPP alkalmazást. Itt </w:t>
+      </w:r>
+      <w:r>
+        <w:t xml:space="preserve">az </w:t>
       </w:r>
       <w:proofErr w:type="spellStart"/>
       <w:r>
@@ -1172,6 +1190,10 @@
         </w:drawing>
       </w:r>
       <w:r>
+        <w:rPr>
+          <w:noProof/>
+          <w:lang w:eastAsia="hu-HU"/>
+        </w:rPr>
         <w:drawing>
           <wp:anchor distT="0" distB="0" distL="114300" distR="114300" simplePos="0" relativeHeight="251693056" behindDoc="0" locked="0" layoutInCell="1" allowOverlap="1" wp14:anchorId="495CCC8C" wp14:editId="081FE8FC">
             <wp:simplePos x="0" y="0"/>
@@ -1237,7 +1259,15 @@
       </w:r>
       <w:proofErr w:type="spellEnd"/>
       <w:r>
-        <w:t xml:space="preserve">”. A </w:t>
+        <w:t xml:space="preserve">”. </w:t>
+      </w:r>
+      <w:proofErr w:type="gramStart"/>
+      <w:r>
+        <w:t>A</w:t>
+      </w:r>
+      <w:proofErr w:type="gramEnd"/>
+      <w:r>
+        <w:t xml:space="preserve"> </w:t>
       </w:r>
       <w:proofErr w:type="spellStart"/>
       <w:r>
@@ -1245,13 +1275,11 @@
       </w:r>
       <w:proofErr w:type="spellEnd"/>
       <w:r>
-        <w:t xml:space="preserve"> lévő utf8mb4_general_ci </w:t>
-      </w:r>
-      <w:proofErr w:type="spellStart"/>
-      <w:r>
-        <w:t>feliratva</w:t>
-      </w:r>
-      <w:proofErr w:type="spellEnd"/>
+        <w:t xml:space="preserve"> l</w:t>
+      </w:r>
+      <w:r>
+        <w:t>évő utf8mb4_general_ci feliratra</w:t>
+      </w:r>
       <w:r>
         <w:t xml:space="preserve"> kattintva, megjelenik egy </w:t>
       </w:r>
@@ -1537,21 +1565,21 @@
           <w:noProof/>
           <w:lang w:eastAsia="hu-HU"/>
         </w:rPr>
-        <w:t xml:space="preserve">gnyílik a parancssor. Fontos, hogy az oldal futattása alatt ne zárja be a parancssort. Itt az első elindítás esetén írja be a „cd backend” parancsot, majd az „npm i” illetve az „npm start” parancsokat. Amennyiben a programot nem először futtatja, a parancsok a következőek: </w:t>
-      </w:r>
-      <w:r>
-        <w:rPr>
-          <w:noProof/>
-          <w:lang w:eastAsia="hu-HU"/>
-        </w:rPr>
-        <w:t>„cd backend”</w:t>
-      </w:r>
-      <w:r>
-        <w:rPr>
-          <w:noProof/>
-          <w:lang w:eastAsia="hu-HU"/>
-        </w:rPr>
-        <w:t>, „npm start”. Ezek útán másolja ki a telepítés mappában lévő databaseSampledata.txt fájl tartalmát majd a phpMyAdmin oldalán először nyomjon a baloldalt található paholy gombra majd az oldal tetején</w:t>
+        <w:t>gnyílik a parancssor. Fontos, hogy az oldal futattása alatt ne zárja be a parancssort. Itt az első elindítás esetén írja be a „cd backend” parancsot, majd az „npm i” illetve az „npm start” parancsokat. Amennyiben a programot nem először futtatja, a parancsok a következőek: „</w:t>
+      </w:r>
+      <w:r>
+        <w:rPr>
+          <w:noProof/>
+          <w:lang w:eastAsia="hu-HU"/>
+        </w:rPr>
+        <w:t>cd backend”, „npm start”. Ezek u</w:t>
+      </w:r>
+      <w:r>
+        <w:rPr>
+          <w:noProof/>
+          <w:lang w:eastAsia="hu-HU"/>
+        </w:rPr>
+        <w:t>tán másolja ki a telepítés mappában lévő databaseSampledata.txt fájl tartalmát majd a phpMyAdmin oldalán először nyomjon a baloldalt található paholy gombra majd az oldal tetején</w:t>
       </w:r>
       <w:r>
         <w:rPr>
@@ -1572,35 +1600,14 @@
           <w:noProof/>
           <w:lang w:eastAsia="hu-HU"/>
         </w:rPr>
-        <w:t xml:space="preserve"> szöveget a </w:t>
-      </w:r>
-      <w:r>
-        <w:rPr>
-          <w:noProof/>
-          <w:lang w:eastAsia="hu-HU"/>
-        </w:rPr>
-        <w:t>databaseSampledata.txt</w:t>
-      </w:r>
-      <w:r>
-        <w:rPr>
-          <w:noProof/>
-          <w:lang w:eastAsia="hu-HU"/>
-        </w:rPr>
-        <w:t xml:space="preserve"> fájlból</w:t>
-      </w:r>
-      <w:r>
-        <w:rPr>
-          <w:noProof/>
-          <w:lang w:eastAsia="hu-HU"/>
-        </w:rPr>
-        <w:t>.</w:t>
-      </w:r>
-      <w:r>
-        <w:rPr>
-          <w:noProof/>
-          <w:lang w:eastAsia="hu-HU"/>
-        </w:rPr>
-        <w:t xml:space="preserve"> </w:t>
+        <w:t xml:space="preserve"> szöveget a databaseSampledata.txt fájlból</w:t>
+      </w:r>
+      <w:r>
+        <w:rPr>
+          <w:noProof/>
+          <w:lang w:eastAsia="hu-HU"/>
+        </w:rPr>
+        <w:t xml:space="preserve">. </w:t>
       </w:r>
       <w:bookmarkStart w:id="2" w:name="_Toc193747035"/>
       <w:r>
@@ -1608,7 +1615,21 @@
           <w:noProof/>
           <w:lang w:eastAsia="hu-HU"/>
         </w:rPr>
-        <w:t>Miután ez megtörtén a, középen alul található „Indítás”</w:t>
+        <w:t>Miután ez megtörtén</w:t>
+      </w:r>
+      <w:r>
+        <w:rPr>
+          <w:noProof/>
+          <w:lang w:eastAsia="hu-HU"/>
+        </w:rPr>
+        <w:t>t</w:t>
+      </w:r>
+      <w:r>
+        <w:rPr>
+          <w:noProof/>
+          <w:lang w:eastAsia="hu-HU"/>
+        </w:rPr>
+        <w:t xml:space="preserve"> a, középen alul található „Indítás”</w:t>
       </w:r>
       <w:r>
         <w:rPr>
@@ -1648,7 +1669,14 @@
         </w:rPr>
         <w:lastRenderedPageBreak/>
         <w:tab/>
-        <w:t>Miútán ezek sikeresen lezajlottak, nyisson meg egy új parancssort a Páholy program mappájában a fent leírtak alapján. Első indítás esetén az alábbi parancsokat írja be: „cd paholy”, „npm i”, „npm run build”. Ammennyiben nem elsőre futtatja a progarmot a következő kódot írja be: „cd paholy”, „npm run build”. Ezek útán az egyetlen teendő, hogy az ön</w:t>
+        <w:t>Miu</w:t>
+      </w:r>
+      <w:r>
+        <w:rPr>
+          <w:noProof/>
+          <w:lang w:eastAsia="hu-HU"/>
+        </w:rPr>
+        <w:t xml:space="preserve">tán ezek sikeresen lezajlottak, nyisson meg </w:t>
       </w:r>
       <w:bookmarkStart w:id="3" w:name="_GoBack"/>
       <w:bookmarkEnd w:id="3"/>
@@ -1657,7 +1685,35 @@
           <w:noProof/>
           <w:lang w:eastAsia="hu-HU"/>
         </w:rPr>
-        <w:t xml:space="preserve"> által preferált böngészőprogramban a URL helyére az írja be a </w:t>
+        <w:t xml:space="preserve">egy új parancssort a Páholy program mappájában a fent leírtak alapján. Első indítás esetén az alábbi parancsokat írja be: „cd paholy”, „npm i”, „npm run build”. Ammennyiben nem elsőre futtatja a progarmot a következő kódot írja be: „cd </w:t>
+      </w:r>
+      <w:r>
+        <w:rPr>
+          <w:noProof/>
+          <w:lang w:eastAsia="hu-HU"/>
+        </w:rPr>
+        <w:t>paholy”, „npm run build”. Ezek u</w:t>
+      </w:r>
+      <w:r>
+        <w:rPr>
+          <w:noProof/>
+          <w:lang w:eastAsia="hu-HU"/>
+        </w:rPr>
+        <w:t>tán az egyetlen teendő, hogy az ön által preferált böngészőprogramban a</w:t>
+      </w:r>
+      <w:r>
+        <w:rPr>
+          <w:noProof/>
+          <w:lang w:eastAsia="hu-HU"/>
+        </w:rPr>
+        <w:t>z</w:t>
+      </w:r>
+      <w:r>
+        <w:rPr>
+          <w:noProof/>
+          <w:lang w:eastAsia="hu-HU"/>
+        </w:rPr>
+        <w:t xml:space="preserve"> URL helyére írja be a </w:t>
       </w:r>
       <w:hyperlink r:id="rId15" w:history="1">
         <w:r>
@@ -1666,7 +1722,7 @@
             <w:noProof/>
             <w:lang w:eastAsia="hu-HU"/>
           </w:rPr>
-          <w:t>http://localhost</w:t>
+          <w:t>http://lo</w:t>
         </w:r>
         <w:r>
           <w:rPr>
@@ -1674,7 +1730,7 @@
             <w:noProof/>
             <w:lang w:eastAsia="hu-HU"/>
           </w:rPr>
-          <w:t>:</w:t>
+          <w:t>c</w:t>
         </w:r>
         <w:r>
           <w:rPr>
@@ -1682,7 +1738,7 @@
             <w:noProof/>
             <w:lang w:eastAsia="hu-HU"/>
           </w:rPr>
-          <w:t>5173/</w:t>
+          <w:t>alhost:5173/</w:t>
         </w:r>
       </w:hyperlink>
       <w:r>

</xml_diff>

<commit_message>
tanar hiányzás oldal responsívabb
</commit_message>
<xml_diff>
--- a/dokumentáció/Felhasználói dokumentáció.docx
+++ b/dokumentáció/Felhasználói dokumentáció.docx
@@ -941,19 +941,7 @@
           <w:rPr>
             <w:rStyle w:val="Hiperhivatkozs"/>
           </w:rPr>
-          <w:t>https://github.com/HavaAlex/ckik-vizsgaremek</w:t>
-        </w:r>
-        <w:r>
-          <w:rPr>
-            <w:rStyle w:val="Hiperhivatkozs"/>
-          </w:rPr>
-          <w:t>-</w:t>
-        </w:r>
-        <w:r>
-          <w:rPr>
-            <w:rStyle w:val="Hiperhivatkozs"/>
-          </w:rPr>
-          <w:t>2024</w:t>
+          <w:t>https://github.com/HavaAlex/ckik-vizsgaremek-2024</w:t>
         </w:r>
       </w:hyperlink>
       <w:r>
@@ -965,31 +953,29 @@
       </w:r>
       <w:proofErr w:type="spellEnd"/>
       <w:r>
-        <w:t xml:space="preserve"> gombra. Ennek hatására egy új menü jelenik meg </w:t>
+        <w:t xml:space="preserve"> gombra. Ennek hatás</w:t>
+      </w:r>
+      <w:r>
+        <w:t xml:space="preserve">ára egy új menü jelenik meg </w:t>
+      </w:r>
+      <w:r>
+        <w:t xml:space="preserve">melyen a </w:t>
       </w:r>
       <w:proofErr w:type="spellStart"/>
       <w:r>
-        <w:t>meg</w:t>
+        <w:t>Download</w:t>
       </w:r>
       <w:proofErr w:type="spellEnd"/>
       <w:r>
-        <w:t xml:space="preserve"> melyen a </w:t>
-      </w:r>
-      <w:proofErr w:type="spellStart"/>
-      <w:r>
-        <w:t>Download</w:t>
-      </w:r>
-      <w:proofErr w:type="spellEnd"/>
-      <w:r>
-        <w:t xml:space="preserve"> ZIP feliratú gombot kell megnyomni, hogy elinduljon a programot </w:t>
-      </w:r>
-      <w:proofErr w:type="spellStart"/>
-      <w:r>
-        <w:t>tartlamazó</w:t>
-      </w:r>
-      <w:proofErr w:type="spellEnd"/>
-      <w:r>
-        <w:t xml:space="preserve"> ZIP </w:t>
+        <w:t xml:space="preserve"> ZIP feliratú gombot kell megnyomni, hogy elinduljon a programot tart</w:t>
+      </w:r>
+      <w:r>
+        <w:t>al</w:t>
+      </w:r>
+      <w:bookmarkStart w:id="2" w:name="_GoBack"/>
+      <w:bookmarkEnd w:id="2"/>
+      <w:r>
+        <w:t xml:space="preserve">mazó ZIP </w:t>
       </w:r>
       <w:proofErr w:type="gramStart"/>
       <w:r>
@@ -1259,15 +1245,7 @@
       </w:r>
       <w:proofErr w:type="spellEnd"/>
       <w:r>
-        <w:t xml:space="preserve">”. </w:t>
-      </w:r>
-      <w:proofErr w:type="gramStart"/>
-      <w:r>
-        <w:t>A</w:t>
-      </w:r>
-      <w:proofErr w:type="gramEnd"/>
-      <w:r>
-        <w:t xml:space="preserve"> </w:t>
+        <w:t xml:space="preserve">”. A </w:t>
       </w:r>
       <w:proofErr w:type="spellStart"/>
       <w:r>
@@ -1609,7 +1587,7 @@
         </w:rPr>
         <w:t xml:space="preserve">. </w:t>
       </w:r>
-      <w:bookmarkStart w:id="2" w:name="_Toc193747035"/>
+      <w:bookmarkStart w:id="3" w:name="_Toc193747035"/>
       <w:r>
         <w:rPr>
           <w:noProof/>
@@ -1676,16 +1654,7 @@
           <w:noProof/>
           <w:lang w:eastAsia="hu-HU"/>
         </w:rPr>
-        <w:t xml:space="preserve">tán ezek sikeresen lezajlottak, nyisson meg </w:t>
-      </w:r>
-      <w:bookmarkStart w:id="3" w:name="_GoBack"/>
-      <w:bookmarkEnd w:id="3"/>
-      <w:r>
-        <w:rPr>
-          <w:noProof/>
-          <w:lang w:eastAsia="hu-HU"/>
-        </w:rPr>
-        <w:t xml:space="preserve">egy új parancssort a Páholy program mappájában a fent leírtak alapján. Első indítás esetén az alábbi parancsokat írja be: „cd paholy”, „npm i”, „npm run build”. Ammennyiben nem elsőre futtatja a progarmot a következő kódot írja be: „cd </w:t>
+        <w:t xml:space="preserve">tán ezek sikeresen lezajlottak, nyisson meg egy új parancssort a Páholy program mappájában a fent leírtak alapján. Első indítás esetén az alábbi parancsokat írja be: „cd paholy”, „npm i”, „npm run build”. Ammennyiben nem elsőre futtatja a progarmot a következő kódot írja be: „cd </w:t>
       </w:r>
       <w:r>
         <w:rPr>
@@ -1722,23 +1691,7 @@
             <w:noProof/>
             <w:lang w:eastAsia="hu-HU"/>
           </w:rPr>
-          <w:t>http://lo</w:t>
-        </w:r>
-        <w:r>
-          <w:rPr>
-            <w:rStyle w:val="Hiperhivatkozs"/>
-            <w:noProof/>
-            <w:lang w:eastAsia="hu-HU"/>
-          </w:rPr>
-          <w:t>c</w:t>
-        </w:r>
-        <w:r>
-          <w:rPr>
-            <w:rStyle w:val="Hiperhivatkozs"/>
-            <w:noProof/>
-            <w:lang w:eastAsia="hu-HU"/>
-          </w:rPr>
-          <w:t>alhost:5173/</w:t>
+          <w:t>http://localhost:5173/</w:t>
         </w:r>
       </w:hyperlink>
       <w:r>
@@ -1842,7 +1795,7 @@
       <w:r>
         <w:t>Bejelentkező oldal:</w:t>
       </w:r>
-      <w:bookmarkEnd w:id="2"/>
+      <w:bookmarkEnd w:id="3"/>
     </w:p>
     <w:p/>
     <w:p/>

</xml_diff>

<commit_message>
példa fájlok létrehozva a telepítés mappában.
</commit_message>
<xml_diff>
--- a/dokumentáció/Felhasználói dokumentáció.docx
+++ b/dokumentáció/Felhasználói dokumentáció.docx
@@ -900,23 +900,15 @@
         <w:t>napló alkalmazás</w:t>
       </w:r>
       <w:r>
-        <w:t xml:space="preserve"> melyben a diákok, azok gondviselői és pedagógusok tudnak egymással dolgozni, kommunikálni. Ez a dokumentum bemutatja ennek </w:t>
+        <w:t xml:space="preserve"> melyben a diákok, azok gondviselői és pedagógusok tudnak egymással dolgozni, kommunikálni. Ez a </w:t>
       </w:r>
       <w:proofErr w:type="gramStart"/>
       <w:r>
-        <w:t>a</w:t>
+        <w:t>dokumentum</w:t>
       </w:r>
       <w:proofErr w:type="gramEnd"/>
       <w:r>
-        <w:t xml:space="preserve"> </w:t>
-      </w:r>
-      <w:proofErr w:type="gramStart"/>
-      <w:r>
-        <w:t>programnak</w:t>
-      </w:r>
-      <w:proofErr w:type="gramEnd"/>
-      <w:r>
-        <w:t xml:space="preserve"> a működését, futtatását, kezelését.</w:t>
+        <w:t xml:space="preserve"> bemutatja ennek a programnak a működését, futtatását, kezelését.</w:t>
       </w:r>
     </w:p>
     <w:p>
@@ -1097,7 +1089,6 @@
       <w:r>
         <w:t xml:space="preserve">ogy elinduljon a </w:t>
       </w:r>
-      <w:bookmarkStart w:id="3" w:name="_GoBack"/>
       <w:r>
         <w:rPr>
           <w:noProof/>
@@ -1167,7 +1158,6 @@
           </wp:anchor>
         </w:drawing>
       </w:r>
-      <w:bookmarkEnd w:id="3"/>
       <w:r>
         <w:t>programot tart</w:t>
       </w:r>
@@ -2112,14 +2102,35 @@
           <w:noProof/>
           <w:lang w:eastAsia="hu-HU"/>
         </w:rPr>
-        <w:t>paholy”, „npm run dev</w:t>
-      </w:r>
-      <w:r>
-        <w:rPr>
-          <w:noProof/>
-          <w:lang w:eastAsia="hu-HU"/>
-        </w:rPr>
-        <w:t>”. Ezek u</w:t>
+        <w:t xml:space="preserve">paholy”, „npm run </w:t>
+      </w:r>
+      <w:r>
+        <w:rPr>
+          <w:noProof/>
+          <w:lang w:eastAsia="hu-HU"/>
+        </w:rPr>
+        <w:t>build</w:t>
+      </w:r>
+      <w:r>
+        <w:rPr>
+          <w:noProof/>
+          <w:lang w:eastAsia="hu-HU"/>
+        </w:rPr>
+        <w:t>”</w:t>
+      </w:r>
+      <w:r>
+        <w:rPr>
+          <w:noProof/>
+          <w:lang w:eastAsia="hu-HU"/>
+        </w:rPr>
+        <w:t>, „npm run preview”</w:t>
+      </w:r>
+      <w:r>
+        <w:rPr>
+          <w:noProof/>
+          <w:lang w:eastAsia="hu-HU"/>
+        </w:rPr>
+        <w:t>. Ezek u</w:t>
       </w:r>
       <w:r>
         <w:rPr>
@@ -2140,7 +2151,16 @@
           <w:noProof/>
           <w:lang w:eastAsia="hu-HU"/>
         </w:rPr>
-        <w:t>n által preferált böngészőprogramban a</w:t>
+        <w:t xml:space="preserve">n </w:t>
+      </w:r>
+      <w:bookmarkStart w:id="3" w:name="_GoBack"/>
+      <w:bookmarkEnd w:id="3"/>
+      <w:r>
+        <w:rPr>
+          <w:noProof/>
+          <w:lang w:eastAsia="hu-HU"/>
+        </w:rPr>
+        <w:t>által preferált böngészőprogramban a</w:t>
       </w:r>
       <w:r>
         <w:rPr>
@@ -2163,7 +2183,7 @@
             <w:noProof/>
             <w:lang w:eastAsia="hu-HU"/>
           </w:rPr>
-          <w:t>http://localhost:5173/</w:t>
+          <w:t>http://localhost:4173/</w:t>
         </w:r>
       </w:hyperlink>
       <w:r>

</xml_diff>